<commit_message>
Updated the ICD with new timing information.
</commit_message>
<xml_diff>
--- a/Documentation/ASP_Common_ICD.docx
+++ b/Documentation/ASP_Common_ICD.docx
@@ -2024,7 +2024,7 @@
             <w:rPr>
               <w:noProof/>
             </w:rPr>
-            <w:instrText xml:space="preserve"> PAGEREF _Toc184802912 \h </w:instrText>
+            <w:instrText xml:space="preserve"> PAGEREF _Toc184969017 \h </w:instrText>
           </w:r>
           <w:r>
             <w:rPr>
@@ -2111,7 +2111,7 @@
             <w:rPr>
               <w:noProof/>
             </w:rPr>
-            <w:instrText xml:space="preserve"> PAGEREF _Toc184802913 \h </w:instrText>
+            <w:instrText xml:space="preserve"> PAGEREF _Toc184969018 \h </w:instrText>
           </w:r>
           <w:r>
             <w:rPr>
@@ -2198,7 +2198,7 @@
             <w:rPr>
               <w:noProof/>
             </w:rPr>
-            <w:instrText xml:space="preserve"> PAGEREF _Toc184802914 \h </w:instrText>
+            <w:instrText xml:space="preserve"> PAGEREF _Toc184969019 \h </w:instrText>
           </w:r>
           <w:r>
             <w:rPr>
@@ -2285,7 +2285,7 @@
             <w:rPr>
               <w:noProof/>
             </w:rPr>
-            <w:instrText xml:space="preserve"> PAGEREF _Toc184802915 \h </w:instrText>
+            <w:instrText xml:space="preserve"> PAGEREF _Toc184969020 \h </w:instrText>
           </w:r>
           <w:r>
             <w:rPr>
@@ -2372,7 +2372,7 @@
             <w:rPr>
               <w:noProof/>
             </w:rPr>
-            <w:instrText xml:space="preserve"> PAGEREF _Toc184802916 \h </w:instrText>
+            <w:instrText xml:space="preserve"> PAGEREF _Toc184969021 \h </w:instrText>
           </w:r>
           <w:r>
             <w:rPr>
@@ -2459,7 +2459,7 @@
             <w:rPr>
               <w:noProof/>
             </w:rPr>
-            <w:instrText xml:space="preserve"> PAGEREF _Toc184802917 \h </w:instrText>
+            <w:instrText xml:space="preserve"> PAGEREF _Toc184969022 \h </w:instrText>
           </w:r>
           <w:r>
             <w:rPr>
@@ -2548,7 +2548,7 @@
             <w:rPr>
               <w:noProof/>
             </w:rPr>
-            <w:instrText xml:space="preserve"> PAGEREF _Toc184802918 \h </w:instrText>
+            <w:instrText xml:space="preserve"> PAGEREF _Toc184969023 \h </w:instrText>
           </w:r>
           <w:r>
             <w:rPr>
@@ -2635,7 +2635,7 @@
             <w:rPr>
               <w:noProof/>
             </w:rPr>
-            <w:instrText xml:space="preserve"> PAGEREF _Toc184802919 \h </w:instrText>
+            <w:instrText xml:space="preserve"> PAGEREF _Toc184969024 \h </w:instrText>
           </w:r>
           <w:r>
             <w:rPr>
@@ -2724,7 +2724,7 @@
             <w:rPr>
               <w:noProof/>
             </w:rPr>
-            <w:instrText xml:space="preserve"> PAGEREF _Toc184802920 \h </w:instrText>
+            <w:instrText xml:space="preserve"> PAGEREF _Toc184969025 \h </w:instrText>
           </w:r>
           <w:r>
             <w:rPr>
@@ -2811,7 +2811,7 @@
             <w:rPr>
               <w:noProof/>
             </w:rPr>
-            <w:instrText xml:space="preserve"> PAGEREF _Toc184802921 \h </w:instrText>
+            <w:instrText xml:space="preserve"> PAGEREF _Toc184969026 \h </w:instrText>
           </w:r>
           <w:r>
             <w:rPr>
@@ -2898,7 +2898,7 @@
             <w:rPr>
               <w:noProof/>
             </w:rPr>
-            <w:instrText xml:space="preserve"> PAGEREF _Toc184802922 \h </w:instrText>
+            <w:instrText xml:space="preserve"> PAGEREF _Toc184969027 \h </w:instrText>
           </w:r>
           <w:r>
             <w:rPr>
@@ -2985,7 +2985,7 @@
             <w:rPr>
               <w:noProof/>
             </w:rPr>
-            <w:instrText xml:space="preserve"> PAGEREF _Toc184802923 \h </w:instrText>
+            <w:instrText xml:space="preserve"> PAGEREF _Toc184969028 \h </w:instrText>
           </w:r>
           <w:r>
             <w:rPr>
@@ -3072,7 +3072,7 @@
             <w:rPr>
               <w:noProof/>
             </w:rPr>
-            <w:instrText xml:space="preserve"> PAGEREF _Toc184802924 \h </w:instrText>
+            <w:instrText xml:space="preserve"> PAGEREF _Toc184969029 \h </w:instrText>
           </w:r>
           <w:r>
             <w:rPr>
@@ -3161,7 +3161,7 @@
             <w:rPr>
               <w:noProof/>
             </w:rPr>
-            <w:instrText xml:space="preserve"> PAGEREF _Toc184802925 \h </w:instrText>
+            <w:instrText xml:space="preserve"> PAGEREF _Toc184969030 \h </w:instrText>
           </w:r>
           <w:r>
             <w:rPr>
@@ -3248,7 +3248,7 @@
             <w:rPr>
               <w:noProof/>
             </w:rPr>
-            <w:instrText xml:space="preserve"> PAGEREF _Toc184802926 \h </w:instrText>
+            <w:instrText xml:space="preserve"> PAGEREF _Toc184969031 \h </w:instrText>
           </w:r>
           <w:r>
             <w:rPr>
@@ -3335,7 +3335,7 @@
             <w:rPr>
               <w:noProof/>
             </w:rPr>
-            <w:instrText xml:space="preserve"> PAGEREF _Toc184802927 \h </w:instrText>
+            <w:instrText xml:space="preserve"> PAGEREF _Toc184969032 \h </w:instrText>
           </w:r>
           <w:r>
             <w:rPr>
@@ -3422,7 +3422,7 @@
             <w:rPr>
               <w:noProof/>
             </w:rPr>
-            <w:instrText xml:space="preserve"> PAGEREF _Toc184802928 \h </w:instrText>
+            <w:instrText xml:space="preserve"> PAGEREF _Toc184969033 \h </w:instrText>
           </w:r>
           <w:r>
             <w:rPr>
@@ -3509,7 +3509,7 @@
             <w:rPr>
               <w:noProof/>
             </w:rPr>
-            <w:instrText xml:space="preserve"> PAGEREF _Toc184802929 \h </w:instrText>
+            <w:instrText xml:space="preserve"> PAGEREF _Toc184969034 \h </w:instrText>
           </w:r>
           <w:r>
             <w:rPr>
@@ -3596,7 +3596,7 @@
             <w:rPr>
               <w:noProof/>
             </w:rPr>
-            <w:instrText xml:space="preserve"> PAGEREF _Toc184802930 \h </w:instrText>
+            <w:instrText xml:space="preserve"> PAGEREF _Toc184969035 \h </w:instrText>
           </w:r>
           <w:r>
             <w:rPr>
@@ -3683,7 +3683,7 @@
             <w:rPr>
               <w:noProof/>
             </w:rPr>
-            <w:instrText xml:space="preserve"> PAGEREF _Toc184802931 \h </w:instrText>
+            <w:instrText xml:space="preserve"> PAGEREF _Toc184969036 \h </w:instrText>
           </w:r>
           <w:r>
             <w:rPr>
@@ -3770,7 +3770,7 @@
             <w:rPr>
               <w:noProof/>
             </w:rPr>
-            <w:instrText xml:space="preserve"> PAGEREF _Toc184802932 \h </w:instrText>
+            <w:instrText xml:space="preserve"> PAGEREF _Toc184969037 \h </w:instrText>
           </w:r>
           <w:r>
             <w:rPr>
@@ -3857,7 +3857,7 @@
             <w:rPr>
               <w:noProof/>
             </w:rPr>
-            <w:instrText xml:space="preserve"> PAGEREF _Toc184802933 \h </w:instrText>
+            <w:instrText xml:space="preserve"> PAGEREF _Toc184969038 \h </w:instrText>
           </w:r>
           <w:r>
             <w:rPr>
@@ -3944,7 +3944,7 @@
             <w:rPr>
               <w:noProof/>
             </w:rPr>
-            <w:instrText xml:space="preserve"> PAGEREF _Toc184802934 \h </w:instrText>
+            <w:instrText xml:space="preserve"> PAGEREF _Toc184969039 \h </w:instrText>
           </w:r>
           <w:r>
             <w:rPr>
@@ -3961,7 +3961,7 @@
             <w:rPr>
               <w:noProof/>
             </w:rPr>
-            <w:t>7</w:t>
+            <w:t>8</w:t>
           </w:r>
           <w:r>
             <w:rPr>
@@ -4031,7 +4031,7 @@
             <w:rPr>
               <w:noProof/>
             </w:rPr>
-            <w:instrText xml:space="preserve"> PAGEREF _Toc184802935 \h </w:instrText>
+            <w:instrText xml:space="preserve"> PAGEREF _Toc184969040 \h </w:instrText>
           </w:r>
           <w:r>
             <w:rPr>
@@ -4118,7 +4118,7 @@
             <w:rPr>
               <w:noProof/>
             </w:rPr>
-            <w:instrText xml:space="preserve"> PAGEREF _Toc184802936 \h </w:instrText>
+            <w:instrText xml:space="preserve"> PAGEREF _Toc184969041 \h </w:instrText>
           </w:r>
           <w:r>
             <w:rPr>
@@ -4189,6 +4189,8 @@
             </w:rPr>
             <w:t>Limits on Control Command Rates</w:t>
           </w:r>
+          <w:bookmarkStart w:id="0" w:name="_GoBack"/>
+          <w:bookmarkEnd w:id="0"/>
           <w:r>
             <w:rPr>
               <w:noProof/>
@@ -4205,7 +4207,7 @@
             <w:rPr>
               <w:noProof/>
             </w:rPr>
-            <w:instrText xml:space="preserve"> PAGEREF _Toc184802937 \h </w:instrText>
+            <w:instrText xml:space="preserve"> PAGEREF _Toc184969042 \h </w:instrText>
           </w:r>
           <w:r>
             <w:rPr>
@@ -4292,7 +4294,7 @@
             <w:rPr>
               <w:noProof/>
             </w:rPr>
-            <w:instrText xml:space="preserve"> PAGEREF _Toc184802938 \h </w:instrText>
+            <w:instrText xml:space="preserve"> PAGEREF _Toc184969043 \h </w:instrText>
           </w:r>
           <w:r>
             <w:rPr>
@@ -4309,7 +4311,7 @@
             <w:rPr>
               <w:noProof/>
             </w:rPr>
-            <w:t>13</w:t>
+            <w:t>14</w:t>
           </w:r>
           <w:r>
             <w:rPr>
@@ -4379,7 +4381,7 @@
             <w:rPr>
               <w:noProof/>
             </w:rPr>
-            <w:instrText xml:space="preserve"> PAGEREF _Toc184802939 \h </w:instrText>
+            <w:instrText xml:space="preserve"> PAGEREF _Toc184969044 \h </w:instrText>
           </w:r>
           <w:r>
             <w:rPr>
@@ -4466,7 +4468,7 @@
             <w:rPr>
               <w:noProof/>
             </w:rPr>
-            <w:instrText xml:space="preserve"> PAGEREF _Toc184802940 \h </w:instrText>
+            <w:instrText xml:space="preserve"> PAGEREF _Toc184969045 \h </w:instrText>
           </w:r>
           <w:r>
             <w:rPr>
@@ -4533,7 +4535,7 @@
             <w:rPr>
               <w:noProof/>
             </w:rPr>
-            <w:instrText xml:space="preserve"> PAGEREF _Toc184802941 \h </w:instrText>
+            <w:instrText xml:space="preserve"> PAGEREF _Toc184969046 \h </w:instrText>
           </w:r>
           <w:r>
             <w:rPr>
@@ -4600,7 +4602,7 @@
             <w:rPr>
               <w:noProof/>
             </w:rPr>
-            <w:instrText xml:space="preserve"> PAGEREF _Toc184802942 \h </w:instrText>
+            <w:instrText xml:space="preserve"> PAGEREF _Toc184969047 \h </w:instrText>
           </w:r>
           <w:r>
             <w:rPr>
@@ -4740,7 +4742,7 @@
         <w:rPr>
           <w:noProof/>
         </w:rPr>
-        <w:instrText xml:space="preserve"> PAGEREF _Toc184802943 \h </w:instrText>
+        <w:instrText xml:space="preserve"> PAGEREF _Toc184969056 \h </w:instrText>
       </w:r>
       <w:r>
         <w:rPr>
@@ -4803,7 +4805,7 @@
         <w:rPr>
           <w:noProof/>
         </w:rPr>
-        <w:instrText xml:space="preserve"> PAGEREF _Toc184802944 \h </w:instrText>
+        <w:instrText xml:space="preserve"> PAGEREF _Toc184969057 \h </w:instrText>
       </w:r>
       <w:r>
         <w:rPr>
@@ -4866,7 +4868,7 @@
         <w:rPr>
           <w:noProof/>
         </w:rPr>
-        <w:instrText xml:space="preserve"> PAGEREF _Toc184802945 \h </w:instrText>
+        <w:instrText xml:space="preserve"> PAGEREF _Toc184969058 \h </w:instrText>
       </w:r>
       <w:r>
         <w:rPr>
@@ -4929,7 +4931,7 @@
         <w:rPr>
           <w:noProof/>
         </w:rPr>
-        <w:instrText xml:space="preserve"> PAGEREF _Toc184802946 \h </w:instrText>
+        <w:instrText xml:space="preserve"> PAGEREF _Toc184969059 \h </w:instrText>
       </w:r>
       <w:r>
         <w:rPr>
@@ -4992,7 +4994,7 @@
         <w:rPr>
           <w:noProof/>
         </w:rPr>
-        <w:instrText xml:space="preserve"> PAGEREF _Toc184802947 \h </w:instrText>
+        <w:instrText xml:space="preserve"> PAGEREF _Toc184969060 \h </w:instrText>
       </w:r>
       <w:r>
         <w:rPr>
@@ -5055,7 +5057,7 @@
         <w:rPr>
           <w:noProof/>
         </w:rPr>
-        <w:instrText xml:space="preserve"> PAGEREF _Toc184802948 \h </w:instrText>
+        <w:instrText xml:space="preserve"> PAGEREF _Toc184969061 \h </w:instrText>
       </w:r>
       <w:r>
         <w:rPr>
@@ -5118,7 +5120,7 @@
         <w:rPr>
           <w:noProof/>
         </w:rPr>
-        <w:instrText xml:space="preserve"> PAGEREF _Toc184802949 \h </w:instrText>
+        <w:instrText xml:space="preserve"> PAGEREF _Toc184969062 \h </w:instrText>
       </w:r>
       <w:r>
         <w:rPr>
@@ -5181,7 +5183,7 @@
         <w:rPr>
           <w:noProof/>
         </w:rPr>
-        <w:instrText xml:space="preserve"> PAGEREF _Toc184802950 \h </w:instrText>
+        <w:instrText xml:space="preserve"> PAGEREF _Toc184969063 \h </w:instrText>
       </w:r>
       <w:r>
         <w:rPr>
@@ -5343,8 +5345,8 @@
           <w:color w:val="auto"/>
         </w:rPr>
       </w:pPr>
-      <w:bookmarkStart w:id="0" w:name="_Toc184786309"/>
-      <w:bookmarkStart w:id="1" w:name="_Toc184802912"/>
+      <w:bookmarkStart w:id="1" w:name="_Toc184786309"/>
+      <w:bookmarkStart w:id="2" w:name="_Toc184969017"/>
       <w:r>
         <w:rPr>
           <w:color w:val="auto"/>
@@ -5359,8 +5361,8 @@
         <w:tab/>
         <w:t>DESCRIPTION</w:t>
       </w:r>
-      <w:bookmarkEnd w:id="0"/>
       <w:bookmarkEnd w:id="1"/>
+      <w:bookmarkEnd w:id="2"/>
     </w:p>
     <w:p>
       <w:pPr>
@@ -5369,8 +5371,8 @@
           <w:color w:val="auto"/>
         </w:rPr>
       </w:pPr>
-      <w:bookmarkStart w:id="2" w:name="_Toc184786310"/>
-      <w:bookmarkStart w:id="3" w:name="_Toc184802913"/>
+      <w:bookmarkStart w:id="3" w:name="_Toc184786310"/>
+      <w:bookmarkStart w:id="4" w:name="_Toc184969018"/>
       <w:r>
         <w:rPr>
           <w:color w:val="auto"/>
@@ -5384,8 +5386,8 @@
         <w:tab/>
         <w:t>Purpose</w:t>
       </w:r>
-      <w:bookmarkEnd w:id="2"/>
       <w:bookmarkEnd w:id="3"/>
+      <w:bookmarkEnd w:id="4"/>
     </w:p>
     <w:p>
       <w:pPr>
@@ -5433,8 +5435,8 @@
           <w:color w:val="auto"/>
         </w:rPr>
       </w:pPr>
-      <w:bookmarkStart w:id="4" w:name="_Toc184786311"/>
-      <w:bookmarkStart w:id="5" w:name="_Toc184802914"/>
+      <w:bookmarkStart w:id="5" w:name="_Toc184786311"/>
+      <w:bookmarkStart w:id="6" w:name="_Toc184969019"/>
       <w:r>
         <w:rPr>
           <w:color w:val="auto"/>
@@ -5448,8 +5450,8 @@
         <w:tab/>
         <w:t>Scope</w:t>
       </w:r>
-      <w:bookmarkEnd w:id="4"/>
       <w:bookmarkEnd w:id="5"/>
+      <w:bookmarkEnd w:id="6"/>
     </w:p>
     <w:p>
       <w:pPr>
@@ -5473,8 +5475,8 @@
           <w:color w:val="auto"/>
         </w:rPr>
       </w:pPr>
-      <w:bookmarkStart w:id="6" w:name="_Toc184786312"/>
-      <w:bookmarkStart w:id="7" w:name="_Toc184802915"/>
+      <w:bookmarkStart w:id="7" w:name="_Toc184786312"/>
+      <w:bookmarkStart w:id="8" w:name="_Toc184969020"/>
       <w:r>
         <w:rPr>
           <w:color w:val="auto"/>
@@ -5488,8 +5490,8 @@
         <w:tab/>
         <w:t>Related Documents and Drawings</w:t>
       </w:r>
-      <w:bookmarkEnd w:id="6"/>
       <w:bookmarkEnd w:id="7"/>
+      <w:bookmarkEnd w:id="8"/>
     </w:p>
     <w:p>
       <w:pPr>
@@ -5585,8 +5587,8 @@
           <w:color w:val="auto"/>
         </w:rPr>
       </w:pPr>
-      <w:bookmarkStart w:id="8" w:name="_Toc184786313"/>
-      <w:bookmarkStart w:id="9" w:name="_Toc184802916"/>
+      <w:bookmarkStart w:id="9" w:name="_Toc184786313"/>
+      <w:bookmarkStart w:id="10" w:name="_Toc184969021"/>
       <w:r>
         <w:rPr>
           <w:color w:val="auto"/>
@@ -5600,8 +5602,8 @@
         <w:tab/>
         <w:t>Applicable Documents and Drawings</w:t>
       </w:r>
-      <w:bookmarkEnd w:id="8"/>
       <w:bookmarkEnd w:id="9"/>
+      <w:bookmarkEnd w:id="10"/>
     </w:p>
     <w:p>
       <w:pPr>
@@ -5697,8 +5699,8 @@
           <w:color w:val="auto"/>
         </w:rPr>
       </w:pPr>
-      <w:bookmarkStart w:id="10" w:name="_Toc184786314"/>
-      <w:bookmarkStart w:id="11" w:name="_Toc184802917"/>
+      <w:bookmarkStart w:id="11" w:name="_Toc184786314"/>
+      <w:bookmarkStart w:id="12" w:name="_Toc184969022"/>
       <w:r>
         <w:rPr>
           <w:color w:val="auto"/>
@@ -5712,8 +5714,8 @@
         <w:tab/>
         <w:t>Order of precedence</w:t>
       </w:r>
-      <w:bookmarkEnd w:id="10"/>
       <w:bookmarkEnd w:id="11"/>
+      <w:bookmarkEnd w:id="12"/>
     </w:p>
     <w:p>
       <w:pPr>
@@ -5758,8 +5760,8 @@
           <w:color w:val="auto"/>
         </w:rPr>
       </w:pPr>
-      <w:bookmarkStart w:id="12" w:name="_Toc184786315"/>
-      <w:bookmarkStart w:id="13" w:name="_Toc184802918"/>
+      <w:bookmarkStart w:id="13" w:name="_Toc184786315"/>
+      <w:bookmarkStart w:id="14" w:name="_Toc184969023"/>
       <w:r>
         <w:rPr>
           <w:color w:val="auto"/>
@@ -5773,8 +5775,8 @@
         <w:tab/>
         <w:t>ABBREVIATIONS AND ACRONYMS</w:t>
       </w:r>
-      <w:bookmarkEnd w:id="12"/>
       <w:bookmarkEnd w:id="13"/>
+      <w:bookmarkEnd w:id="14"/>
     </w:p>
     <w:p>
       <w:pPr>
@@ -5798,8 +5800,8 @@
           <w:color w:val="auto"/>
         </w:rPr>
       </w:pPr>
-      <w:bookmarkStart w:id="14" w:name="_Toc184786316"/>
-      <w:bookmarkStart w:id="15" w:name="_Toc184802919"/>
+      <w:bookmarkStart w:id="15" w:name="_Toc184786316"/>
+      <w:bookmarkStart w:id="16" w:name="_Toc184969024"/>
       <w:r>
         <w:rPr>
           <w:color w:val="auto"/>
@@ -5813,8 +5815,8 @@
         <w:tab/>
         <w:t>Glossary</w:t>
       </w:r>
-      <w:bookmarkEnd w:id="14"/>
       <w:bookmarkEnd w:id="15"/>
+      <w:bookmarkEnd w:id="16"/>
     </w:p>
     <w:p>
       <w:pPr>
@@ -5847,8 +5849,8 @@
           <w:color w:val="auto"/>
         </w:rPr>
       </w:pPr>
-      <w:bookmarkStart w:id="16" w:name="_Toc184786317"/>
-      <w:bookmarkStart w:id="17" w:name="_Toc184802920"/>
+      <w:bookmarkStart w:id="17" w:name="_Toc184786317"/>
+      <w:bookmarkStart w:id="18" w:name="_Toc184969025"/>
       <w:r>
         <w:rPr>
           <w:color w:val="auto"/>
@@ -5863,8 +5865,8 @@
         <w:tab/>
         <w:t>PHYSICAL SYSTEM INTERFACES</w:t>
       </w:r>
-      <w:bookmarkEnd w:id="16"/>
       <w:bookmarkEnd w:id="17"/>
+      <w:bookmarkEnd w:id="18"/>
     </w:p>
     <w:p>
       <w:pPr>
@@ -5873,8 +5875,8 @@
           <w:color w:val="auto"/>
         </w:rPr>
       </w:pPr>
-      <w:bookmarkStart w:id="18" w:name="_Toc184786318"/>
-      <w:bookmarkStart w:id="19" w:name="_Toc184802921"/>
+      <w:bookmarkStart w:id="19" w:name="_Toc184786318"/>
+      <w:bookmarkStart w:id="20" w:name="_Toc184969026"/>
       <w:r>
         <w:rPr>
           <w:color w:val="auto"/>
@@ -5888,8 +5890,8 @@
         <w:tab/>
         <w:t>Mechanical Interface</w:t>
       </w:r>
-      <w:bookmarkEnd w:id="18"/>
       <w:bookmarkEnd w:id="19"/>
+      <w:bookmarkEnd w:id="20"/>
     </w:p>
     <w:p>
       <w:pPr>
@@ -5913,8 +5915,8 @@
           <w:color w:val="auto"/>
         </w:rPr>
       </w:pPr>
-      <w:bookmarkStart w:id="20" w:name="_Toc184786319"/>
-      <w:bookmarkStart w:id="21" w:name="_Toc184802922"/>
+      <w:bookmarkStart w:id="21" w:name="_Toc184786319"/>
+      <w:bookmarkStart w:id="22" w:name="_Toc184969027"/>
       <w:r>
         <w:rPr>
           <w:color w:val="auto"/>
@@ -5928,8 +5930,8 @@
         <w:tab/>
         <w:t>Electrical Power Interface</w:t>
       </w:r>
-      <w:bookmarkEnd w:id="20"/>
       <w:bookmarkEnd w:id="21"/>
+      <w:bookmarkEnd w:id="22"/>
     </w:p>
     <w:p>
       <w:pPr>
@@ -5992,8 +5994,8 @@
           <w:color w:val="auto"/>
         </w:rPr>
       </w:pPr>
-      <w:bookmarkStart w:id="22" w:name="_Toc184786320"/>
-      <w:bookmarkStart w:id="23" w:name="_Toc184802923"/>
+      <w:bookmarkStart w:id="23" w:name="_Toc184786320"/>
+      <w:bookmarkStart w:id="24" w:name="_Toc184969028"/>
       <w:r>
         <w:rPr>
           <w:color w:val="auto"/>
@@ -6007,8 +6009,8 @@
         <w:tab/>
         <w:t>Electronic Interface</w:t>
       </w:r>
-      <w:bookmarkEnd w:id="22"/>
       <w:bookmarkEnd w:id="23"/>
+      <w:bookmarkEnd w:id="24"/>
     </w:p>
     <w:p>
       <w:pPr>
@@ -6017,8 +6019,8 @@
           <w:color w:val="auto"/>
         </w:rPr>
       </w:pPr>
-      <w:bookmarkStart w:id="24" w:name="_Toc184786321"/>
-      <w:bookmarkStart w:id="25" w:name="_Toc184802924"/>
+      <w:bookmarkStart w:id="25" w:name="_Toc184786321"/>
+      <w:bookmarkStart w:id="26" w:name="_Toc184969029"/>
       <w:r>
         <w:rPr>
           <w:color w:val="auto"/>
@@ -6032,8 +6034,8 @@
         <w:tab/>
         <w:t>List of Connectors</w:t>
       </w:r>
-      <w:bookmarkEnd w:id="24"/>
       <w:bookmarkEnd w:id="25"/>
+      <w:bookmarkEnd w:id="26"/>
     </w:p>
     <w:p>
       <w:pPr>
@@ -6044,8 +6046,8 @@
           <w:color w:val="auto"/>
         </w:rPr>
       </w:pPr>
-      <w:bookmarkStart w:id="26" w:name="_Toc184789043"/>
-      <w:bookmarkStart w:id="27" w:name="_Toc184802943"/>
+      <w:bookmarkStart w:id="27" w:name="_Toc184789043"/>
+      <w:bookmarkStart w:id="28" w:name="_Toc184969056"/>
       <w:r>
         <w:rPr>
           <w:color w:val="auto"/>
@@ -6089,8 +6091,8 @@
         </w:rPr>
         <w:t>: List of Connectors</w:t>
       </w:r>
-      <w:bookmarkEnd w:id="26"/>
       <w:bookmarkEnd w:id="27"/>
+      <w:bookmarkEnd w:id="28"/>
     </w:p>
     <w:tbl>
       <w:tblPr>
@@ -6546,21 +6548,7 @@
                 <w:color w:val="auto"/>
                 <w:szCs w:val="24"/>
               </w:rPr>
-              <w:t xml:space="preserve"> carry signals from 2 polariz</w:t>
-            </w:r>
-            <w:r>
-              <w:rPr>
-                <w:color w:val="auto"/>
-                <w:szCs w:val="24"/>
-              </w:rPr>
-              <w:t>a</w:t>
-            </w:r>
-            <w:r>
-              <w:rPr>
-                <w:color w:val="auto"/>
-                <w:szCs w:val="24"/>
-              </w:rPr>
-              <w:t>tions of 2 stands.</w:t>
+              <w:t xml:space="preserve"> carry signals from 2 polarizations of 2 stands.</w:t>
             </w:r>
           </w:p>
         </w:tc>
@@ -6640,8 +6628,8 @@
           <w:color w:val="auto"/>
         </w:rPr>
       </w:pPr>
-      <w:bookmarkStart w:id="28" w:name="_Toc184786322"/>
-      <w:bookmarkStart w:id="29" w:name="_Toc184802925"/>
+      <w:bookmarkStart w:id="29" w:name="_Toc184786322"/>
+      <w:bookmarkStart w:id="30" w:name="_Toc184969030"/>
       <w:r>
         <w:rPr>
           <w:color w:val="auto"/>
@@ -6655,8 +6643,8 @@
         <w:tab/>
         <w:t>MONITOR/CONTROL INTERFACE</w:t>
       </w:r>
-      <w:bookmarkEnd w:id="28"/>
       <w:bookmarkEnd w:id="29"/>
+      <w:bookmarkEnd w:id="30"/>
     </w:p>
     <w:p>
       <w:pPr>
@@ -6665,8 +6653,8 @@
           <w:color w:val="auto"/>
         </w:rPr>
       </w:pPr>
-      <w:bookmarkStart w:id="30" w:name="_Toc184786323"/>
-      <w:bookmarkStart w:id="31" w:name="_Toc184802926"/>
+      <w:bookmarkStart w:id="31" w:name="_Toc184786323"/>
+      <w:bookmarkStart w:id="32" w:name="_Toc184969031"/>
       <w:r>
         <w:rPr>
           <w:color w:val="auto"/>
@@ -6680,8 +6668,8 @@
         <w:tab/>
         <w:t>Overview</w:t>
       </w:r>
-      <w:bookmarkEnd w:id="30"/>
       <w:bookmarkEnd w:id="31"/>
+      <w:bookmarkEnd w:id="32"/>
     </w:p>
     <w:p>
       <w:pPr>
@@ -6705,8 +6693,8 @@
           <w:color w:val="auto"/>
         </w:rPr>
       </w:pPr>
-      <w:bookmarkStart w:id="32" w:name="_Toc184786324"/>
-      <w:bookmarkStart w:id="33" w:name="_Toc184802927"/>
+      <w:bookmarkStart w:id="33" w:name="_Toc184786324"/>
+      <w:bookmarkStart w:id="34" w:name="_Toc184969032"/>
       <w:r>
         <w:rPr>
           <w:color w:val="auto"/>
@@ -6720,8 +6708,8 @@
         <w:tab/>
         <w:t>MCS Interface</w:t>
       </w:r>
-      <w:bookmarkEnd w:id="32"/>
       <w:bookmarkEnd w:id="33"/>
+      <w:bookmarkEnd w:id="34"/>
     </w:p>
     <w:p>
       <w:pPr>
@@ -6778,8 +6766,8 @@
           <w:color w:val="auto"/>
         </w:rPr>
       </w:pPr>
-      <w:bookmarkStart w:id="34" w:name="_Toc184786325"/>
-      <w:bookmarkStart w:id="35" w:name="_Toc184802928"/>
+      <w:bookmarkStart w:id="35" w:name="_Toc184786325"/>
+      <w:bookmarkStart w:id="36" w:name="_Toc184969033"/>
       <w:r>
         <w:rPr>
           <w:color w:val="auto"/>
@@ -6794,8 +6782,8 @@
         <w:tab/>
         <w:t>Timing Considerations</w:t>
       </w:r>
-      <w:bookmarkEnd w:id="34"/>
       <w:bookmarkEnd w:id="35"/>
+      <w:bookmarkEnd w:id="36"/>
     </w:p>
     <w:p>
       <w:pPr>
@@ -6873,8 +6861,6 @@
         </w:rPr>
         <w:t xml:space="preserve"> </w:t>
       </w:r>
-      <w:bookmarkStart w:id="36" w:name="_GoBack"/>
-      <w:bookmarkEnd w:id="36"/>
       <w:r>
         <w:rPr>
           <w:color w:val="auto"/>
@@ -6974,7 +6960,7 @@
         </w:rPr>
       </w:pPr>
       <w:bookmarkStart w:id="37" w:name="_Toc184786326"/>
-      <w:bookmarkStart w:id="38" w:name="_Toc184802929"/>
+      <w:bookmarkStart w:id="38" w:name="_Toc184969034"/>
       <w:r>
         <w:rPr>
           <w:color w:val="auto"/>
@@ -7164,7 +7150,7 @@
         </w:rPr>
       </w:pPr>
       <w:bookmarkStart w:id="39" w:name="_Toc184786327"/>
-      <w:bookmarkStart w:id="40" w:name="_Toc184802930"/>
+      <w:bookmarkStart w:id="40" w:name="_Toc184969035"/>
       <w:r>
         <w:rPr>
           <w:color w:val="auto"/>
@@ -7227,7 +7213,7 @@
         </w:rPr>
       </w:pPr>
       <w:bookmarkStart w:id="41" w:name="_Toc184786328"/>
-      <w:bookmarkStart w:id="42" w:name="_Toc184802931"/>
+      <w:bookmarkStart w:id="42" w:name="_Toc184969036"/>
       <w:r>
         <w:rPr>
           <w:color w:val="auto"/>
@@ -7290,7 +7276,7 @@
         </w:rPr>
       </w:pPr>
       <w:bookmarkStart w:id="43" w:name="_Toc184786329"/>
-      <w:bookmarkStart w:id="44" w:name="_Toc184802932"/>
+      <w:bookmarkStart w:id="44" w:name="_Toc184969037"/>
       <w:r>
         <w:rPr>
           <w:color w:val="auto"/>
@@ -7315,7 +7301,7 @@
         </w:rPr>
       </w:pPr>
       <w:bookmarkStart w:id="45" w:name="_Toc184786330"/>
-      <w:bookmarkStart w:id="46" w:name="_Toc184802933"/>
+      <w:bookmarkStart w:id="46" w:name="_Toc184969038"/>
       <w:r>
         <w:rPr>
           <w:color w:val="auto"/>
@@ -7415,7 +7401,7 @@
         </w:rPr>
       </w:pPr>
       <w:bookmarkStart w:id="47" w:name="_Toc184786331"/>
-      <w:bookmarkStart w:id="48" w:name="_Toc184802934"/>
+      <w:bookmarkStart w:id="48" w:name="_Toc184969039"/>
       <w:r>
         <w:rPr>
           <w:color w:val="auto"/>
@@ -7455,12 +7441,11 @@
         </w:rPr>
       </w:pPr>
       <w:bookmarkStart w:id="49" w:name="_Toc184789044"/>
-      <w:bookmarkStart w:id="50" w:name="_Toc184802944"/>
-      <w:r>
-        <w:rPr>
-          <w:color w:val="auto"/>
-        </w:rPr>
-        <w:lastRenderedPageBreak/>
+      <w:bookmarkStart w:id="50" w:name="_Toc184969057"/>
+      <w:r>
+        <w:rPr>
+          <w:color w:val="auto"/>
+        </w:rPr>
         <w:t xml:space="preserve">Table </w:t>
       </w:r>
       <w:r>
@@ -8096,7 +8081,7 @@
         </w:rPr>
       </w:pPr>
       <w:bookmarkStart w:id="51" w:name="_Toc184786332"/>
-      <w:bookmarkStart w:id="52" w:name="_Toc184802935"/>
+      <w:bookmarkStart w:id="52" w:name="_Toc184969040"/>
       <w:r>
         <w:rPr>
           <w:color w:val="auto"/>
@@ -8240,7 +8225,7 @@
         </w:rPr>
       </w:pPr>
       <w:bookmarkStart w:id="54" w:name="_Toc184789045"/>
-      <w:bookmarkStart w:id="55" w:name="_Toc184802945"/>
+      <w:bookmarkStart w:id="55" w:name="_Toc184969058"/>
       <w:r>
         <w:rPr>
           <w:color w:val="auto"/>
@@ -9200,6 +9185,7 @@
                 <w:color w:val="auto"/>
                 <w:szCs w:val="24"/>
               </w:rPr>
+              <w:lastRenderedPageBreak/>
               <w:t>1.X</w:t>
             </w:r>
           </w:p>
@@ -9541,7 +9527,7 @@
         </w:rPr>
       </w:pPr>
       <w:bookmarkStart w:id="57" w:name="_Toc184789046"/>
-      <w:bookmarkStart w:id="58" w:name="_Toc184802946"/>
+      <w:bookmarkStart w:id="58" w:name="_Toc184969059"/>
       <w:r>
         <w:rPr>
           <w:color w:val="auto"/>
@@ -10080,21 +10066,7 @@
                 <w:color w:val="auto"/>
                 <w:szCs w:val="24"/>
               </w:rPr>
-              <w:t>Number of power supplies for ARX power.  Va</w:t>
-            </w:r>
-            <w:r>
-              <w:rPr>
-                <w:color w:val="auto"/>
-                <w:szCs w:val="24"/>
-              </w:rPr>
-              <w:t>l</w:t>
-            </w:r>
-            <w:r>
-              <w:rPr>
-                <w:color w:val="auto"/>
-                <w:szCs w:val="24"/>
-              </w:rPr>
-              <w:t>ues are 1 to N, where N is the number of power supplies.</w:t>
+              <w:t>Number of power supplies for ARX power.  Values are 1 to N, where N is the number of power supplies.</w:t>
             </w:r>
           </w:p>
         </w:tc>
@@ -10647,6 +10619,7 @@
                 <w:color w:val="auto"/>
                 <w:szCs w:val="24"/>
               </w:rPr>
+              <w:lastRenderedPageBreak/>
               <w:t>2.2.2</w:t>
             </w:r>
           </w:p>
@@ -10695,21 +10668,7 @@
                 <w:color w:val="auto"/>
                 <w:szCs w:val="24"/>
               </w:rPr>
-              <w:t>Number of power supplies for FEE power.  Va</w:t>
-            </w:r>
-            <w:r>
-              <w:rPr>
-                <w:color w:val="auto"/>
-                <w:szCs w:val="24"/>
-              </w:rPr>
-              <w:t>l</w:t>
-            </w:r>
-            <w:r>
-              <w:rPr>
-                <w:color w:val="auto"/>
-                <w:szCs w:val="24"/>
-              </w:rPr>
-              <w:t>ues are 1 to N, where N is the number of power supplies.</w:t>
+              <w:t>Number of power supplies for FEE power.  Values are 1 to N, where N is the number of power supplies.</w:t>
             </w:r>
           </w:p>
         </w:tc>
@@ -10764,7 +10723,6 @@
                 <w:color w:val="auto"/>
                 <w:szCs w:val="24"/>
               </w:rPr>
-              <w:lastRenderedPageBreak/>
               <w:t>2.2.3</w:t>
             </w:r>
           </w:p>
@@ -11141,7 +11099,7 @@
         </w:rPr>
       </w:pPr>
       <w:bookmarkStart w:id="60" w:name="_Toc184789047"/>
-      <w:bookmarkStart w:id="61" w:name="_Toc184802947"/>
+      <w:bookmarkStart w:id="61" w:name="_Toc184969060"/>
       <w:r>
         <w:rPr>
           <w:color w:val="auto"/>
@@ -11476,21 +11434,7 @@
                 <w:color w:val="auto"/>
                 <w:szCs w:val="24"/>
               </w:rPr>
-              <w:t>Current value set for the filter of stand 1.  Va</w:t>
-            </w:r>
-            <w:r>
-              <w:rPr>
-                <w:color w:val="auto"/>
-                <w:szCs w:val="24"/>
-              </w:rPr>
-              <w:t>l</w:t>
-            </w:r>
-            <w:r>
-              <w:rPr>
-                <w:color w:val="auto"/>
-                <w:szCs w:val="24"/>
-              </w:rPr>
-              <w:t>ues are:</w:t>
+              <w:t>Current value set for the filter of stand 1.  Values are:</w:t>
             </w:r>
           </w:p>
           <w:p>
@@ -11923,6 +11867,7 @@
           <w:i w:val="0"/>
           <w:color w:val="auto"/>
         </w:rPr>
+        <w:lastRenderedPageBreak/>
         <w:t>4.2.3</w:t>
       </w:r>
       <w:r>
@@ -12013,12 +11958,11 @@
         </w:rPr>
       </w:pPr>
       <w:bookmarkStart w:id="63" w:name="_Toc184789048"/>
-      <w:bookmarkStart w:id="64" w:name="_Toc184802948"/>
-      <w:r>
-        <w:rPr>
-          <w:color w:val="auto"/>
-        </w:rPr>
-        <w:lastRenderedPageBreak/>
+      <w:bookmarkStart w:id="64" w:name="_Toc184969061"/>
+      <w:r>
+        <w:rPr>
+          <w:color w:val="auto"/>
+        </w:rPr>
         <w:t xml:space="preserve">Table </w:t>
       </w:r>
       <w:r>
@@ -13229,21 +13173,7 @@
                 <w:color w:val="auto"/>
                 <w:szCs w:val="24"/>
               </w:rPr>
-              <w:t>Current value set for the split bandwidth attenu</w:t>
-            </w:r>
-            <w:r>
-              <w:rPr>
-                <w:color w:val="auto"/>
-                <w:szCs w:val="24"/>
-              </w:rPr>
-              <w:t>a</w:t>
-            </w:r>
-            <w:r>
-              <w:rPr>
-                <w:color w:val="auto"/>
-                <w:szCs w:val="24"/>
-              </w:rPr>
-              <w:t>tor of stand 1.  Values range from 00 to 15 (00 corresponds to 0 dB and 15 corresponds to 30 dB, each increment represents a 2 dB step).</w:t>
+              <w:t>Current value set for the split bandwidth attenuator of stand 1.  Values range from 00 to 15 (00 corresponds to 0 dB and 15 corresponds to 30 dB, each increment represents a 2 dB step).</w:t>
             </w:r>
           </w:p>
         </w:tc>
@@ -13400,6 +13330,7 @@
                 <w:color w:val="auto"/>
                 <w:szCs w:val="24"/>
               </w:rPr>
+              <w:lastRenderedPageBreak/>
               <w:t>4.3.260</w:t>
             </w:r>
           </w:p>
@@ -13448,21 +13379,7 @@
                 <w:color w:val="auto"/>
                 <w:szCs w:val="24"/>
               </w:rPr>
-              <w:t>Current value set for the split bandwidth attenu</w:t>
-            </w:r>
-            <w:r>
-              <w:rPr>
-                <w:color w:val="auto"/>
-                <w:szCs w:val="24"/>
-              </w:rPr>
-              <w:t>a</w:t>
-            </w:r>
-            <w:r>
-              <w:rPr>
-                <w:color w:val="auto"/>
-                <w:szCs w:val="24"/>
-              </w:rPr>
-              <w:t>tor of stand 1.  Values range from 00 to 15 (00 corresponds to 0 dB and 15 corresponds to 30 dB, each increment represents a 2 dB step).</w:t>
+              <w:t>Current value set for the split bandwidth attenuator of stand 1.  Values range from 00 to 15 (00 corresponds to 0 dB and 15 corresponds to 30 dB, each increment represents a 2 dB step).</w:t>
             </w:r>
           </w:p>
         </w:tc>
@@ -13513,7 +13430,6 @@
         <w:rPr>
           <w:color w:val="auto"/>
         </w:rPr>
-        <w:lastRenderedPageBreak/>
         <w:t>4.2.3</w:t>
       </w:r>
       <w:r>
@@ -13571,43 +13487,37 @@
         <w:keepNext/>
         <w:jc w:val="center"/>
         <w:rPr>
-          <w:b/>
           <w:color w:val="auto"/>
         </w:rPr>
       </w:pPr>
       <w:bookmarkStart w:id="66" w:name="_Toc184789049"/>
-      <w:bookmarkStart w:id="67" w:name="_Toc184802949"/>
-      <w:r>
-        <w:rPr>
-          <w:b/>
+      <w:bookmarkStart w:id="67" w:name="_Toc184969062"/>
+      <w:r>
+        <w:rPr>
           <w:color w:val="auto"/>
         </w:rPr>
         <w:t xml:space="preserve">Table </w:t>
       </w:r>
       <w:r>
         <w:rPr>
-          <w:b/>
           <w:color w:val="auto"/>
         </w:rPr>
         <w:fldChar w:fldCharType="begin"/>
       </w:r>
       <w:r>
         <w:rPr>
-          <w:b/>
           <w:color w:val="auto"/>
         </w:rPr>
         <w:instrText xml:space="preserve"> SEQ "Table" \*Arabic </w:instrText>
       </w:r>
       <w:r>
         <w:rPr>
-          <w:b/>
           <w:color w:val="auto"/>
         </w:rPr>
         <w:fldChar w:fldCharType="separate"/>
       </w:r>
       <w:r>
         <w:rPr>
-          <w:b/>
           <w:noProof/>
           <w:color w:val="auto"/>
         </w:rPr>
@@ -13615,14 +13525,12 @@
       </w:r>
       <w:r>
         <w:rPr>
-          <w:b/>
           <w:color w:val="auto"/>
         </w:rPr>
         <w:fldChar w:fldCharType="end"/>
       </w:r>
       <w:r>
         <w:rPr>
-          <w:b/>
           <w:color w:val="auto"/>
         </w:rPr>
         <w:t>: FEE Power MIB Entries</w:t>
@@ -14641,14 +14549,6 @@
     </w:p>
     <w:p>
       <w:pPr>
-        <w:pStyle w:val="Body"/>
-        <w:rPr>
-          <w:color w:val="auto"/>
-        </w:rPr>
-      </w:pPr>
-    </w:p>
-    <w:p>
-      <w:pPr>
         <w:pStyle w:val="Table"/>
         <w:keepNext/>
         <w:jc w:val="center"/>
@@ -14657,12 +14557,11 @@
         </w:rPr>
       </w:pPr>
       <w:bookmarkStart w:id="69" w:name="_Toc184789050"/>
-      <w:bookmarkStart w:id="70" w:name="_Toc184802950"/>
-      <w:r>
-        <w:rPr>
-          <w:color w:val="auto"/>
-        </w:rPr>
-        <w:lastRenderedPageBreak/>
+      <w:bookmarkStart w:id="70" w:name="_Toc184969063"/>
+      <w:r>
+        <w:rPr>
+          <w:color w:val="auto"/>
+        </w:rPr>
         <w:t xml:space="preserve">Table </w:t>
       </w:r>
       <w:r>
@@ -14992,21 +14891,7 @@
                 <w:color w:val="auto"/>
                 <w:szCs w:val="24"/>
               </w:rPr>
-              <w:t>Current summary status of the ASP tempe</w:t>
-            </w:r>
-            <w:r>
-              <w:rPr>
-                <w:color w:val="auto"/>
-                <w:szCs w:val="24"/>
-              </w:rPr>
-              <w:t>r</w:t>
-            </w:r>
-            <w:r>
-              <w:rPr>
-                <w:color w:val="auto"/>
-                <w:szCs w:val="24"/>
-              </w:rPr>
-              <w:t>ature.  Values are:</w:t>
+              <w:t>Current summary status of the ASP temperature.  Values are:</w:t>
             </w:r>
           </w:p>
           <w:p>
@@ -15245,21 +15130,7 @@
                 <w:color w:val="auto"/>
                 <w:szCs w:val="24"/>
               </w:rPr>
-              <w:t>plemen</w:t>
-            </w:r>
-            <w:r>
-              <w:rPr>
-                <w:color w:val="auto"/>
-                <w:szCs w:val="24"/>
-              </w:rPr>
-              <w:t>t</w:t>
-            </w:r>
-            <w:r>
-              <w:rPr>
-                <w:color w:val="auto"/>
-                <w:szCs w:val="24"/>
-              </w:rPr>
-              <w:t xml:space="preserve">ed in ASP.  </w:t>
+              <w:t xml:space="preserve">plemented in ASP.  </w:t>
             </w:r>
           </w:p>
         </w:tc>
@@ -15655,21 +15526,7 @@
                 <w:color w:val="auto"/>
                 <w:szCs w:val="24"/>
               </w:rPr>
-              <w:t>Temperature of sensor X.  If 6.2 is N se</w:t>
-            </w:r>
-            <w:r>
-              <w:rPr>
-                <w:color w:val="auto"/>
-                <w:szCs w:val="24"/>
-              </w:rPr>
-              <w:t>n</w:t>
-            </w:r>
-            <w:r>
-              <w:rPr>
-                <w:color w:val="auto"/>
-                <w:szCs w:val="24"/>
-              </w:rPr>
-              <w:t>sors, there are MIB entries up to 6.4.N</w:t>
+              <w:t>Temperature of sensor X.  If 6.2 is N sensors, there are MIB entries up to 6.4.N</w:t>
             </w:r>
           </w:p>
           <w:p>
@@ -15731,7 +15588,7 @@
         </w:rPr>
       </w:pPr>
       <w:bookmarkStart w:id="71" w:name="_Toc184786339"/>
-      <w:bookmarkStart w:id="72" w:name="_Toc184802936"/>
+      <w:bookmarkStart w:id="72" w:name="_Toc184969041"/>
       <w:r>
         <w:rPr>
           <w:color w:val="auto"/>
@@ -15756,7 +15613,7 @@
         </w:rPr>
       </w:pPr>
       <w:bookmarkStart w:id="73" w:name="_Toc184786340"/>
-      <w:bookmarkStart w:id="74" w:name="_Toc184802937"/>
+      <w:bookmarkStart w:id="74" w:name="_Toc184969042"/>
       <w:r>
         <w:rPr>
           <w:color w:val="auto"/>
@@ -15831,11 +15688,12 @@
         </w:rPr>
       </w:pPr>
       <w:bookmarkStart w:id="75" w:name="_Toc184786341"/>
-      <w:bookmarkStart w:id="76" w:name="_Toc184802938"/>
-      <w:r>
-        <w:rPr>
-          <w:color w:val="auto"/>
-        </w:rPr>
+      <w:bookmarkStart w:id="76" w:name="_Toc184969043"/>
+      <w:r>
+        <w:rPr>
+          <w:color w:val="auto"/>
+        </w:rPr>
+        <w:lastRenderedPageBreak/>
         <w:t>4.3.2</w:t>
       </w:r>
       <w:r>
@@ -16074,7 +15932,6 @@
               <w:rPr>
                 <w:color w:val="auto"/>
               </w:rPr>
-              <w:lastRenderedPageBreak/>
               <w:t>FIL</w:t>
             </w:r>
           </w:p>
@@ -16755,7 +16612,7 @@
         </w:rPr>
       </w:pPr>
       <w:bookmarkStart w:id="77" w:name="_Toc184786342"/>
-      <w:bookmarkStart w:id="78" w:name="_Toc184802939"/>
+      <w:bookmarkStart w:id="78" w:name="_Toc184969044"/>
       <w:r>
         <w:rPr>
           <w:color w:val="auto"/>
@@ -16940,19 +16797,7 @@
         <w:rPr>
           <w:color w:val="auto"/>
         </w:rPr>
-        <w:t>.  During initialization no other commands will be accepted and RPT r</w:t>
-      </w:r>
-      <w:r>
-        <w:rPr>
-          <w:color w:val="auto"/>
-        </w:rPr>
-        <w:t>e</w:t>
-      </w:r>
-      <w:r>
-        <w:rPr>
-          <w:color w:val="auto"/>
-        </w:rPr>
-        <w:t>quests will not be acknowledged.</w:t>
+        <w:t>.  During initialization no other commands will be accepted and RPT requests will not be acknowledged.</w:t>
       </w:r>
     </w:p>
     <w:p>
@@ -17018,19 +16863,7 @@
         <w:rPr>
           <w:color w:val="auto"/>
         </w:rPr>
-        <w:t>.  Valid stand numbers range from 000 to 260 (where 000 applies the setting to ALL stands) and valid filter settings range from 00 to 03 (summarized b</w:t>
-      </w:r>
-      <w:r>
-        <w:rPr>
-          <w:color w:val="auto"/>
-        </w:rPr>
-        <w:t>e</w:t>
-      </w:r>
-      <w:r>
-        <w:rPr>
-          <w:color w:val="auto"/>
-        </w:rPr>
-        <w:t>low).</w:t>
+        <w:t>.  Valid stand numbers range from 000 to 260 (where 000 applies the setting to ALL stands) and valid filter settings range from 00 to 03 (summarized below).</w:t>
       </w:r>
     </w:p>
     <w:p>
@@ -17055,6 +16888,7 @@
           <w:i/>
           <w:color w:val="auto"/>
         </w:rPr>
+        <w:lastRenderedPageBreak/>
         <w:tab/>
         <w:t>00 = Split Bandwidth Filter Configuration</w:t>
       </w:r>
@@ -17072,7 +16906,6 @@
           <w:i/>
           <w:color w:val="auto"/>
         </w:rPr>
-        <w:lastRenderedPageBreak/>
         <w:tab/>
         <w:t>01 = Full Bandwidth Filter Configuration</w:t>
       </w:r>
@@ -17157,19 +16990,45 @@
         <w:rPr>
           <w:color w:val="auto"/>
         </w:rPr>
-        <w:t>; Section 4.1.2).  “FIL” commands for stand 000 will take significantly lon</w:t>
-      </w:r>
-      <w:r>
-        <w:rPr>
-          <w:color w:val="auto"/>
-        </w:rPr>
-        <w:t>g</w:t>
-      </w:r>
-      <w:r>
-        <w:rPr>
-          <w:color w:val="auto"/>
-        </w:rPr>
-        <w:t>er.  During a stand 000 operation, no other commands will be accepted and RPT r</w:t>
+        <w:t>; Section 4.1.2)</w:t>
+      </w:r>
+      <w:r>
+        <w:rPr>
+          <w:color w:val="auto"/>
+        </w:rPr>
+        <w:t xml:space="preserve"> and should complete within 35 </w:t>
+      </w:r>
+      <w:proofErr w:type="spellStart"/>
+      <w:r>
+        <w:rPr>
+          <w:color w:val="auto"/>
+        </w:rPr>
+        <w:t>ms</w:t>
+      </w:r>
+      <w:r>
+        <w:rPr>
+          <w:color w:val="auto"/>
+        </w:rPr>
+        <w:t>.</w:t>
+      </w:r>
+      <w:proofErr w:type="spellEnd"/>
+      <w:r>
+        <w:rPr>
+          <w:color w:val="auto"/>
+        </w:rPr>
+        <w:t xml:space="preserve">  “FIL” commands for stand 000 will take </w:t>
+      </w:r>
+      <w:r>
+        <w:rPr>
+          <w:color w:val="auto"/>
+        </w:rPr>
+        <w:t>approximately 9 seconds</w:t>
+      </w:r>
+      <w:r>
+        <w:rPr>
+          <w:color w:val="auto"/>
+        </w:rPr>
+        <w:t>.  During a stand 000 operation, no other commands will be accepted and RPT r</w:t>
       </w:r>
       <w:r>
         <w:rPr>
@@ -17182,6 +17041,45 @@
           <w:color w:val="auto"/>
         </w:rPr>
         <w:t>quests will not be acknowledged.</w:t>
+      </w:r>
+    </w:p>
+    <w:p>
+      <w:pPr>
+        <w:pStyle w:val="Heading4"/>
+        <w:rPr>
+          <w:color w:val="auto"/>
+        </w:rPr>
+      </w:pPr>
+      <w:r>
+        <w:rPr>
+          <w:color w:val="auto"/>
+        </w:rPr>
+        <w:t>4.3.3</w:t>
+      </w:r>
+      <w:r>
+        <w:rPr>
+          <w:color w:val="auto"/>
+        </w:rPr>
+        <w:t>.3</w:t>
+      </w:r>
+      <w:r>
+        <w:rPr>
+          <w:color w:val="auto"/>
+        </w:rPr>
+        <w:tab/>
+      </w:r>
+      <w:r>
+        <w:rPr>
+          <w:color w:val="auto"/>
+        </w:rPr>
+        <w:tab/>
+        <w:t xml:space="preserve">AT1 – ARX </w:t>
+      </w:r>
+      <w:r>
+        <w:rPr>
+          <w:color w:val="auto"/>
+        </w:rPr>
+        <w:t>Attenuator 1 Setting</w:t>
       </w:r>
     </w:p>
     <w:p>
@@ -17192,44 +17090,51 @@
           <w:color w:val="auto"/>
         </w:rPr>
       </w:pPr>
-    </w:p>
-    <w:p>
-      <w:pPr>
-        <w:pStyle w:val="Heading4"/>
-        <w:rPr>
-          <w:color w:val="auto"/>
-        </w:rPr>
-      </w:pPr>
-      <w:r>
-        <w:rPr>
-          <w:color w:val="auto"/>
-        </w:rPr>
-        <w:t>4.3.3</w:t>
-      </w:r>
-      <w:r>
-        <w:rPr>
-          <w:color w:val="auto"/>
-        </w:rPr>
-        <w:t>.3</w:t>
-      </w:r>
-      <w:r>
-        <w:rPr>
-          <w:color w:val="auto"/>
-        </w:rPr>
-        <w:tab/>
-      </w:r>
-      <w:r>
-        <w:rPr>
-          <w:color w:val="auto"/>
-        </w:rPr>
-        <w:tab/>
-        <w:t xml:space="preserve">AT1 – ARX </w:t>
-      </w:r>
-      <w:r>
-        <w:rPr>
-          <w:color w:val="auto"/>
-        </w:rPr>
-        <w:t>Attenuator 1 Setting</w:t>
+      <w:r>
+        <w:rPr>
+          <w:color w:val="auto"/>
+        </w:rPr>
+        <w:t>“AT1” = ARX Attenuator 1 Setting.  The purpose of this message TYPE is to provide the ability to change the Attenuator 1 settings in the ARX.  The data field for this message type is “stand number” and “attenuation setting”.  Example:  Data field = 02708 corr</w:t>
+      </w:r>
+      <w:r>
+        <w:rPr>
+          <w:color w:val="auto"/>
+        </w:rPr>
+        <w:t>e</w:t>
+      </w:r>
+      <w:r>
+        <w:rPr>
+          <w:color w:val="auto"/>
+        </w:rPr>
+        <w:t xml:space="preserve">sponds to stand number 27, attenuator 1 setting of 16 </w:t>
+      </w:r>
+      <w:proofErr w:type="spellStart"/>
+      <w:r>
+        <w:rPr>
+          <w:color w:val="auto"/>
+        </w:rPr>
+        <w:t>dB.</w:t>
+      </w:r>
+      <w:proofErr w:type="spellEnd"/>
+      <w:r>
+        <w:rPr>
+          <w:color w:val="auto"/>
+        </w:rPr>
+        <w:t xml:space="preserve">  Valid stand numbers range from 000 to 260 (where 000 applies the setting to all </w:t>
+      </w:r>
+      <w:proofErr w:type="spellStart"/>
+      <w:r>
+        <w:rPr>
+          <w:color w:val="auto"/>
+        </w:rPr>
+        <w:t>ALL</w:t>
+      </w:r>
+      <w:proofErr w:type="spellEnd"/>
+      <w:r>
+        <w:rPr>
+          <w:color w:val="auto"/>
+        </w:rPr>
+        <w:t xml:space="preserve"> stands) and valid attenuator 1 settings range from 00 to 15 (00 corresponds to 0 dB and 15 corresponds to 30 dB, each increment represents a 2 dB step). </w:t>
       </w:r>
     </w:p>
     <w:p>
@@ -17240,51 +17145,116 @@
           <w:color w:val="auto"/>
         </w:rPr>
       </w:pPr>
-      <w:r>
-        <w:rPr>
-          <w:color w:val="auto"/>
-        </w:rPr>
-        <w:t>“AT1” = ARX Attenuator 1 Setting.  The purpose of this message TYPE is to provide the ability to change the Attenuator 1 settings in the ARX.  The data field for this message type is “stand number” and “attenuation setting”.  Example:  Data field = 02708 corr</w:t>
-      </w:r>
-      <w:r>
-        <w:rPr>
-          <w:color w:val="auto"/>
-        </w:rPr>
-        <w:t>e</w:t>
-      </w:r>
-      <w:r>
-        <w:rPr>
-          <w:color w:val="auto"/>
-        </w:rPr>
-        <w:t xml:space="preserve">sponds to stand number 27, attenuator 1 setting of 16 </w:t>
+    </w:p>
+    <w:p>
+      <w:pPr>
+        <w:pStyle w:val="Body"/>
+        <w:rPr>
+          <w:color w:val="auto"/>
+        </w:rPr>
+      </w:pPr>
+      <w:r>
+        <w:rPr>
+          <w:color w:val="auto"/>
+        </w:rPr>
+        <w:t xml:space="preserve">Individual “AT1” commands should be processed within the next SPI bus command window (250 </w:t>
       </w:r>
       <w:proofErr w:type="spellStart"/>
       <w:r>
         <w:rPr>
           <w:color w:val="auto"/>
         </w:rPr>
-        <w:t>dB.</w:t>
+        <w:t>ms</w:t>
       </w:r>
       <w:proofErr w:type="spellEnd"/>
       <w:r>
         <w:rPr>
           <w:color w:val="auto"/>
         </w:rPr>
-        <w:t xml:space="preserve">  Valid stand numbers range from 000 to 260 (where 000 applies the setting to all </w:t>
+        <w:t>; Section 4.1.2)</w:t>
+      </w:r>
+      <w:r>
+        <w:rPr>
+          <w:color w:val="auto"/>
+        </w:rPr>
+        <w:t xml:space="preserve"> and should complete within 135 </w:t>
       </w:r>
       <w:proofErr w:type="spellStart"/>
       <w:r>
         <w:rPr>
           <w:color w:val="auto"/>
         </w:rPr>
-        <w:t>ALL</w:t>
+        <w:t>ms</w:t>
+      </w:r>
+      <w:r>
+        <w:rPr>
+          <w:color w:val="auto"/>
+        </w:rPr>
+        <w:t>.</w:t>
       </w:r>
       <w:proofErr w:type="spellEnd"/>
       <w:r>
         <w:rPr>
           <w:color w:val="auto"/>
         </w:rPr>
-        <w:t xml:space="preserve"> stands) and valid attenuator 1 settings range from 00 to 15 (00 corresponds to 0 dB and 15 corresponds to 30 dB, each increment represents a 2 dB step). </w:t>
+        <w:t xml:space="preserve">  “AT1” commands for stand 000 will take </w:t>
+      </w:r>
+      <w:r>
+        <w:rPr>
+          <w:color w:val="auto"/>
+        </w:rPr>
+        <w:t>up to approximately 34 seconds</w:t>
+      </w:r>
+      <w:r>
+        <w:rPr>
+          <w:color w:val="auto"/>
+        </w:rPr>
+        <w:t>.  During a stand 000 operation, no ot</w:t>
+      </w:r>
+      <w:r>
+        <w:rPr>
+          <w:color w:val="auto"/>
+        </w:rPr>
+        <w:t>h</w:t>
+      </w:r>
+      <w:r>
+        <w:rPr>
+          <w:color w:val="auto"/>
+        </w:rPr>
+        <w:t>er commands will be accepted and RPT requests will not be acknowledged.</w:t>
+      </w:r>
+    </w:p>
+    <w:p>
+      <w:pPr>
+        <w:pStyle w:val="Heading4"/>
+        <w:rPr>
+          <w:color w:val="auto"/>
+        </w:rPr>
+      </w:pPr>
+      <w:r>
+        <w:rPr>
+          <w:color w:val="auto"/>
+        </w:rPr>
+        <w:t>4.3.3.4</w:t>
+      </w:r>
+      <w:r>
+        <w:rPr>
+          <w:color w:val="auto"/>
+        </w:rPr>
+        <w:tab/>
+      </w:r>
+      <w:r>
+        <w:rPr>
+          <w:color w:val="auto"/>
+        </w:rPr>
+        <w:tab/>
+        <w:t xml:space="preserve">AT2 – </w:t>
+      </w:r>
+      <w:r>
+        <w:rPr>
+          <w:color w:val="auto"/>
+        </w:rPr>
+        <w:t>ARX Attenuator 2 Setting</w:t>
       </w:r>
     </w:p>
     <w:p>
@@ -17295,33 +17265,51 @@
           <w:color w:val="auto"/>
         </w:rPr>
       </w:pPr>
-    </w:p>
-    <w:p>
-      <w:pPr>
-        <w:pStyle w:val="Body"/>
-        <w:rPr>
-          <w:color w:val="auto"/>
-        </w:rPr>
-      </w:pPr>
-      <w:r>
-        <w:rPr>
-          <w:color w:val="auto"/>
-        </w:rPr>
-        <w:t xml:space="preserve">Individual “AT1” commands should be processed within the next SPI bus command window (250 </w:t>
+      <w:r>
+        <w:rPr>
+          <w:color w:val="auto"/>
+        </w:rPr>
+        <w:t>“AT2” = ARX Attenuator 2 Setting.  The purpose of this message TYPE is to provide the ability to change the Attenuator 2 settings in the ARX.  The data field for this message type is “stand number” and “attenuation setting”.  Example:  Data field = 02708 corr</w:t>
+      </w:r>
+      <w:r>
+        <w:rPr>
+          <w:color w:val="auto"/>
+        </w:rPr>
+        <w:t>e</w:t>
+      </w:r>
+      <w:r>
+        <w:rPr>
+          <w:color w:val="auto"/>
+        </w:rPr>
+        <w:t xml:space="preserve">sponds to stand number 27, attenuator 2 setting of 16 </w:t>
       </w:r>
       <w:proofErr w:type="spellStart"/>
       <w:r>
         <w:rPr>
           <w:color w:val="auto"/>
         </w:rPr>
-        <w:t>ms</w:t>
+        <w:t>dB.</w:t>
       </w:r>
       <w:proofErr w:type="spellEnd"/>
       <w:r>
         <w:rPr>
           <w:color w:val="auto"/>
         </w:rPr>
-        <w:t>; Section 4.1.2).  “AT1” commands for stand 000 will take significantly longer.  During a stand 000 operation, no other commands will be accepted and RPT requests will not be acknowledged.</w:t>
+        <w:t xml:space="preserve">  Valid stand numbers range from 000 to 260 (where 000 applies the setting to all </w:t>
+      </w:r>
+      <w:proofErr w:type="spellStart"/>
+      <w:r>
+        <w:rPr>
+          <w:color w:val="auto"/>
+        </w:rPr>
+        <w:t>ALL</w:t>
+      </w:r>
+      <w:proofErr w:type="spellEnd"/>
+      <w:r>
+        <w:rPr>
+          <w:color w:val="auto"/>
+        </w:rPr>
+        <w:t xml:space="preserve"> stands) and valid attenuator 2 settings range from 00 to 15 (00 corresponds to 0 dB and 15 corresponds to 30 dB, each increment represents a 2 dB step). </w:t>
       </w:r>
     </w:p>
     <w:p>
@@ -17335,6 +17323,90 @@
     </w:p>
     <w:p>
       <w:pPr>
+        <w:pStyle w:val="Body"/>
+        <w:rPr>
+          <w:color w:val="auto"/>
+        </w:rPr>
+      </w:pPr>
+      <w:r>
+        <w:rPr>
+          <w:color w:val="auto"/>
+        </w:rPr>
+        <w:t xml:space="preserve">Individual “AT2” commands should be processed within the next SPI bus command window (250 </w:t>
+      </w:r>
+      <w:proofErr w:type="spellStart"/>
+      <w:r>
+        <w:rPr>
+          <w:color w:val="auto"/>
+        </w:rPr>
+        <w:t>ms</w:t>
+      </w:r>
+      <w:proofErr w:type="spellEnd"/>
+      <w:r>
+        <w:rPr>
+          <w:color w:val="auto"/>
+        </w:rPr>
+        <w:t>; Section 4.1.2)</w:t>
+      </w:r>
+      <w:r>
+        <w:rPr>
+          <w:color w:val="auto"/>
+        </w:rPr>
+        <w:t xml:space="preserve"> </w:t>
+      </w:r>
+      <w:r>
+        <w:rPr>
+          <w:color w:val="auto"/>
+        </w:rPr>
+        <w:t xml:space="preserve">and should complete within 135 </w:t>
+      </w:r>
+      <w:proofErr w:type="spellStart"/>
+      <w:r>
+        <w:rPr>
+          <w:color w:val="auto"/>
+        </w:rPr>
+        <w:t>ms</w:t>
+      </w:r>
+      <w:r>
+        <w:rPr>
+          <w:color w:val="auto"/>
+        </w:rPr>
+        <w:t>.</w:t>
+      </w:r>
+      <w:proofErr w:type="spellEnd"/>
+      <w:r>
+        <w:rPr>
+          <w:color w:val="auto"/>
+        </w:rPr>
+        <w:t xml:space="preserve">  “AT2” commands for s</w:t>
+      </w:r>
+      <w:r>
+        <w:rPr>
+          <w:color w:val="auto"/>
+        </w:rPr>
+        <w:t>tand 000 will take up to approximately 34 seconds</w:t>
+      </w:r>
+      <w:r>
+        <w:rPr>
+          <w:color w:val="auto"/>
+        </w:rPr>
+        <w:t>.  During a stand 000 operation, no ot</w:t>
+      </w:r>
+      <w:r>
+        <w:rPr>
+          <w:color w:val="auto"/>
+        </w:rPr>
+        <w:t>h</w:t>
+      </w:r>
+      <w:r>
+        <w:rPr>
+          <w:color w:val="auto"/>
+        </w:rPr>
+        <w:t>er commands will be accepted and RPT requests will not be acknowledged.</w:t>
+      </w:r>
+    </w:p>
+    <w:p>
+      <w:pPr>
         <w:pStyle w:val="Heading4"/>
         <w:rPr>
           <w:color w:val="auto"/>
@@ -17344,7 +17416,13 @@
         <w:rPr>
           <w:color w:val="auto"/>
         </w:rPr>
-        <w:t>4.3.3.4</w:t>
+        <w:t>4.3.3</w:t>
+      </w:r>
+      <w:r>
+        <w:rPr>
+          <w:color w:val="auto"/>
+        </w:rPr>
+        <w:t>.5</w:t>
       </w:r>
       <w:r>
         <w:rPr>
@@ -17357,14 +17435,22 @@
           <w:color w:val="auto"/>
         </w:rPr>
         <w:tab/>
-        <w:t xml:space="preserve">AT2 – </w:t>
-      </w:r>
-      <w:r>
-        <w:rPr>
-          <w:color w:val="auto"/>
-        </w:rPr>
-        <w:t>ARX Attenuator 2 Setting</w:t>
-      </w:r>
+        <w:t xml:space="preserve">ATS – ARX </w:t>
+      </w:r>
+      <w:r>
+        <w:rPr>
+          <w:color w:val="auto"/>
+        </w:rPr>
+        <w:t xml:space="preserve">Split Bandwidth </w:t>
+      </w:r>
+      <w:proofErr w:type="gramStart"/>
+      <w:r>
+        <w:rPr>
+          <w:color w:val="auto"/>
+        </w:rPr>
+        <w:t>Attenuation  Setting</w:t>
+      </w:r>
+      <w:proofErr w:type="gramEnd"/>
     </w:p>
     <w:p>
       <w:pPr>
@@ -17378,19 +17464,31 @@
         <w:rPr>
           <w:color w:val="auto"/>
         </w:rPr>
-        <w:t>“AT2” = ARX Attenuator 2 Setting.  The purpose of this message TYPE is to provide the ability to change the Attenuator 2 settings in the ARX.  The data field for this message type is “stand number” and “attenuation setting”.  Example:  Data field = 02708 corr</w:t>
-      </w:r>
-      <w:r>
-        <w:rPr>
-          <w:color w:val="auto"/>
-        </w:rPr>
-        <w:t>e</w:t>
-      </w:r>
-      <w:r>
-        <w:rPr>
-          <w:color w:val="auto"/>
-        </w:rPr>
-        <w:t xml:space="preserve">sponds to stand number 27, attenuator 2 setting of 16 </w:t>
+        <w:t>“ATS” = ARX Split Bandwidth Attenuation Setting.  The purpose of this message TYPE is to provide the ability to change the Split Bandwidth Attenuator settings in the ARX.  The data field for this message type is “stand number” and “attenuation setting”.  Exa</w:t>
+      </w:r>
+      <w:r>
+        <w:rPr>
+          <w:color w:val="auto"/>
+        </w:rPr>
+        <w:t>m</w:t>
+      </w:r>
+      <w:r>
+        <w:rPr>
+          <w:color w:val="auto"/>
+        </w:rPr>
+        <w:t>ple:  Data field = 02708 corresponds to stand number 27, split bandwidth attenuator se</w:t>
+      </w:r>
+      <w:r>
+        <w:rPr>
+          <w:color w:val="auto"/>
+        </w:rPr>
+        <w:t>t</w:t>
+      </w:r>
+      <w:r>
+        <w:rPr>
+          <w:color w:val="auto"/>
+        </w:rPr>
+        <w:t xml:space="preserve">ting of 16 </w:t>
       </w:r>
       <w:proofErr w:type="spellStart"/>
       <w:r>
@@ -17404,7 +17502,20 @@
         <w:rPr>
           <w:color w:val="auto"/>
         </w:rPr>
-        <w:t xml:space="preserve">  Valid stand numbers range from 000 to 260 (where 000 applies the setting to all </w:t>
+        <w:t xml:space="preserve">  Valid stand numbers range from 000 to 260 (where 000 applies the se</w:t>
+      </w:r>
+      <w:r>
+        <w:rPr>
+          <w:color w:val="auto"/>
+        </w:rPr>
+        <w:t>t</w:t>
+      </w:r>
+      <w:r>
+        <w:rPr>
+          <w:color w:val="auto"/>
+        </w:rPr>
+        <w:lastRenderedPageBreak/>
+        <w:t xml:space="preserve">ting to all </w:t>
       </w:r>
       <w:proofErr w:type="spellStart"/>
       <w:r>
@@ -17418,7 +17529,7 @@
         <w:rPr>
           <w:color w:val="auto"/>
         </w:rPr>
-        <w:t xml:space="preserve"> stands) and valid attenuator 2 settings range from 00 to 15 (00 corresponds to 0 dB and 15 corresponds to 30 dB, each increment represents a 2 dB step). </w:t>
+        <w:t xml:space="preserve"> stands) and valid attenuator settings range from 00 to 15 (00 corresponds to 0 dB and 15 corresponds to 30 dB, each increment represents a 2 dB step).</w:t>
       </w:r>
     </w:p>
     <w:p>
@@ -17441,7 +17552,7 @@
         <w:rPr>
           <w:color w:val="auto"/>
         </w:rPr>
-        <w:t xml:space="preserve">Individual “AT2” commands should be processed within the next SPI bus command window (250 </w:t>
+        <w:t xml:space="preserve">Individual “ATS” commands should be processed within the next SPI bus command window (250 </w:t>
       </w:r>
       <w:proofErr w:type="spellStart"/>
       <w:r>
@@ -17455,7 +17566,63 @@
         <w:rPr>
           <w:color w:val="auto"/>
         </w:rPr>
-        <w:t>; Section 4.1.2).  “AT2” commands for stand 000 will take significantly longer.  During a stand 000 operation, no other commands will be accepted and RPT requests will not be acknowledged.</w:t>
+        <w:t>; Section 4.1.2)</w:t>
+      </w:r>
+      <w:r>
+        <w:rPr>
+          <w:color w:val="auto"/>
+        </w:rPr>
+        <w:t xml:space="preserve"> </w:t>
+      </w:r>
+      <w:r>
+        <w:rPr>
+          <w:color w:val="auto"/>
+        </w:rPr>
+        <w:t xml:space="preserve">and should complete within 135 </w:t>
+      </w:r>
+      <w:proofErr w:type="spellStart"/>
+      <w:r>
+        <w:rPr>
+          <w:color w:val="auto"/>
+        </w:rPr>
+        <w:t>ms</w:t>
+      </w:r>
+      <w:r>
+        <w:rPr>
+          <w:color w:val="auto"/>
+        </w:rPr>
+        <w:t>.</w:t>
+      </w:r>
+      <w:proofErr w:type="spellEnd"/>
+      <w:r>
+        <w:rPr>
+          <w:color w:val="auto"/>
+        </w:rPr>
+        <w:t xml:space="preserve">  “ATS” commands for stand 000 will take </w:t>
+      </w:r>
+      <w:r>
+        <w:rPr>
+          <w:color w:val="auto"/>
+        </w:rPr>
+        <w:t>up to approximately 34 seconds</w:t>
+      </w:r>
+      <w:r>
+        <w:rPr>
+          <w:color w:val="auto"/>
+        </w:rPr>
+        <w:t>.  During a stand 000 operation, no ot</w:t>
+      </w:r>
+      <w:r>
+        <w:rPr>
+          <w:color w:val="auto"/>
+        </w:rPr>
+        <w:t>h</w:t>
+      </w:r>
+      <w:r>
+        <w:rPr>
+          <w:color w:val="auto"/>
+        </w:rPr>
+        <w:t>er commands will be accepted and RPT requests will not be acknowledged.</w:t>
       </w:r>
     </w:p>
     <w:p>
@@ -17469,13 +17636,7 @@
         <w:rPr>
           <w:color w:val="auto"/>
         </w:rPr>
-        <w:t>4.3.3</w:t>
-      </w:r>
-      <w:r>
-        <w:rPr>
-          <w:color w:val="auto"/>
-        </w:rPr>
-        <w:t>.5</w:t>
+        <w:t>4.3.3.6</w:t>
       </w:r>
       <w:r>
         <w:rPr>
@@ -17488,22 +17649,14 @@
           <w:color w:val="auto"/>
         </w:rPr>
         <w:tab/>
-        <w:t xml:space="preserve">ATS – ARX </w:t>
-      </w:r>
-      <w:r>
-        <w:rPr>
-          <w:color w:val="auto"/>
-        </w:rPr>
-        <w:t xml:space="preserve">Split Bandwidth </w:t>
-      </w:r>
-      <w:proofErr w:type="gramStart"/>
-      <w:r>
-        <w:rPr>
-          <w:color w:val="auto"/>
-        </w:rPr>
-        <w:t>Attenuation  Setting</w:t>
-      </w:r>
-      <w:proofErr w:type="gramEnd"/>
+        <w:t xml:space="preserve">FPW – FEE </w:t>
+      </w:r>
+      <w:r>
+        <w:rPr>
+          <w:color w:val="auto"/>
+        </w:rPr>
+        <w:t>Power Setting</w:t>
+      </w:r>
     </w:p>
     <w:p>
       <w:pPr>
@@ -17517,72 +17670,57 @@
         <w:rPr>
           <w:color w:val="auto"/>
         </w:rPr>
-        <w:t>“ATS” = ARX Split Bandwidth Attenuation Setting.  The purpose of this message TYPE is to provide the ability to change the Split Bandwidth Attenuator settings in the ARX.  The data field for this message type is “stand number” and “attenuation setting”.  Exa</w:t>
-      </w:r>
-      <w:r>
-        <w:rPr>
-          <w:color w:val="auto"/>
-        </w:rPr>
-        <w:t>m</w:t>
-      </w:r>
-      <w:r>
-        <w:rPr>
-          <w:color w:val="auto"/>
-        </w:rPr>
-        <w:t>ple:  Data field = 02708 corresponds to stand number 27, split bandwidth attenuator se</w:t>
-      </w:r>
-      <w:r>
-        <w:rPr>
-          <w:color w:val="auto"/>
-        </w:rPr>
-        <w:t>t</w:t>
-      </w:r>
-      <w:r>
-        <w:rPr>
-          <w:color w:val="auto"/>
-        </w:rPr>
-        <w:lastRenderedPageBreak/>
-        <w:t xml:space="preserve">ting of 16 </w:t>
+        <w:t>“FPW” = FEE Power Setting.  The purpose of this message TYPE is to provide the abi</w:t>
+      </w:r>
+      <w:r>
+        <w:rPr>
+          <w:color w:val="auto"/>
+        </w:rPr>
+        <w:t>l</w:t>
+      </w:r>
+      <w:r>
+        <w:rPr>
+          <w:color w:val="auto"/>
+        </w:rPr>
+        <w:t>ity to turn on and off the FEE power for each polarization of each stand.  The data field for this message type is “stand number”, “polarization”, and “power setting”.  Example:  Data field = 027211 corresponds to stand number 27, polarization 2, FEE power ON.  Va</w:t>
+      </w:r>
+      <w:r>
+        <w:rPr>
+          <w:color w:val="auto"/>
+        </w:rPr>
+        <w:t>lid stand numbers range from 000</w:t>
+      </w:r>
+      <w:r>
+        <w:rPr>
+          <w:color w:val="auto"/>
+        </w:rPr>
+        <w:t xml:space="preserve"> to 260 (</w:t>
+      </w:r>
+      <w:r>
+        <w:rPr>
+          <w:color w:val="auto"/>
+        </w:rPr>
+        <w:t xml:space="preserve">where 000 applies the setting to all </w:t>
       </w:r>
       <w:proofErr w:type="spellStart"/>
       <w:r>
         <w:rPr>
           <w:color w:val="auto"/>
         </w:rPr>
-        <w:t>dB.</w:t>
+        <w:t>ALL</w:t>
       </w:r>
       <w:proofErr w:type="spellEnd"/>
       <w:r>
         <w:rPr>
           <w:color w:val="auto"/>
         </w:rPr>
-        <w:t xml:space="preserve">  Valid stand numbers range from 000 to 260 (where 000 applies the se</w:t>
-      </w:r>
-      <w:r>
-        <w:rPr>
-          <w:color w:val="auto"/>
-        </w:rPr>
-        <w:t>t</w:t>
-      </w:r>
-      <w:r>
-        <w:rPr>
-          <w:color w:val="auto"/>
-        </w:rPr>
-        <w:t xml:space="preserve">ting to all </w:t>
-      </w:r>
-      <w:proofErr w:type="spellStart"/>
-      <w:r>
-        <w:rPr>
-          <w:color w:val="auto"/>
-        </w:rPr>
-        <w:t>ALL</w:t>
-      </w:r>
-      <w:proofErr w:type="spellEnd"/>
-      <w:r>
-        <w:rPr>
-          <w:color w:val="auto"/>
-        </w:rPr>
-        <w:t xml:space="preserve"> stands) and valid attenuator settings range from 00 to 15 (00 corresponds to 0 dB and 15 corresponds to 30 dB, each increment represents a 2 dB step).</w:t>
+        <w:t xml:space="preserve"> stands</w:t>
+      </w:r>
+      <w:r>
+        <w:rPr>
+          <w:color w:val="auto"/>
+        </w:rPr>
+        <w:t>), valid polarization numbers are 1 and 2, and valid power settings are 00 and 11 (00 corresponds to FEE power OFF and 11 corresponds to FEE power ON).</w:t>
       </w:r>
     </w:p>
     <w:p>
@@ -17605,7 +17743,13 @@
         <w:rPr>
           <w:color w:val="auto"/>
         </w:rPr>
-        <w:t xml:space="preserve">Individual “ATS” commands should be processed within the next SPI bus command window (250 </w:t>
+        <w:t>Individual “FPW</w:t>
+      </w:r>
+      <w:r>
+        <w:rPr>
+          <w:color w:val="auto"/>
+        </w:rPr>
+        <w:t xml:space="preserve">” commands should be processed within the next SPI bus command window (250 </w:t>
       </w:r>
       <w:proofErr w:type="spellStart"/>
       <w:r>
@@ -17619,7 +17763,81 @@
         <w:rPr>
           <w:color w:val="auto"/>
         </w:rPr>
-        <w:t>; Section 4.1.2).  “ATS” commands for stand 000 will take significantly longer.  During a stand 000 operation, no other commands will be accepted and RPT requests will not be acknowledged.</w:t>
+        <w:t>; Section 4.1.2)</w:t>
+      </w:r>
+      <w:r>
+        <w:rPr>
+          <w:color w:val="auto"/>
+        </w:rPr>
+        <w:t xml:space="preserve"> and should complete within </w:t>
+      </w:r>
+      <w:r>
+        <w:rPr>
+          <w:color w:val="auto"/>
+        </w:rPr>
+        <w:t>20</w:t>
+      </w:r>
+      <w:r>
+        <w:rPr>
+          <w:color w:val="auto"/>
+        </w:rPr>
+        <w:t xml:space="preserve"> </w:t>
+      </w:r>
+      <w:proofErr w:type="spellStart"/>
+      <w:r>
+        <w:rPr>
+          <w:color w:val="auto"/>
+        </w:rPr>
+        <w:t>ms</w:t>
+      </w:r>
+      <w:r>
+        <w:rPr>
+          <w:color w:val="auto"/>
+        </w:rPr>
+        <w:t>.</w:t>
+      </w:r>
+      <w:proofErr w:type="spellEnd"/>
+      <w:r>
+        <w:rPr>
+          <w:color w:val="auto"/>
+        </w:rPr>
+        <w:t xml:space="preserve">  “FPW</w:t>
+      </w:r>
+      <w:r>
+        <w:rPr>
+          <w:color w:val="auto"/>
+        </w:rPr>
+        <w:t>” commands for s</w:t>
+      </w:r>
+      <w:r>
+        <w:rPr>
+          <w:color w:val="auto"/>
+        </w:rPr>
+        <w:t xml:space="preserve">tand 000 will take approximately </w:t>
+      </w:r>
+      <w:r>
+        <w:rPr>
+          <w:color w:val="auto"/>
+        </w:rPr>
+        <w:t>4</w:t>
+      </w:r>
+      <w:r>
+        <w:rPr>
+          <w:color w:val="auto"/>
+        </w:rPr>
+        <w:t xml:space="preserve"> s</w:t>
+      </w:r>
+      <w:r>
+        <w:rPr>
+          <w:color w:val="auto"/>
+        </w:rPr>
+        <w:t>econds</w:t>
+      </w:r>
+      <w:r>
+        <w:rPr>
+          <w:color w:val="auto"/>
+        </w:rPr>
+        <w:t>.  During a stand 000 operation, no other commands will be accepted and RPT requests will not be acknowledged.</w:t>
       </w:r>
     </w:p>
     <w:p>
@@ -17633,7 +17851,7 @@
         <w:rPr>
           <w:color w:val="auto"/>
         </w:rPr>
-        <w:t>4.3.3.6</w:t>
+        <w:t>4.3.3.7</w:t>
       </w:r>
       <w:r>
         <w:rPr>
@@ -17646,13 +17864,13 @@
           <w:color w:val="auto"/>
         </w:rPr>
         <w:tab/>
-        <w:t xml:space="preserve">FPW – FEE </w:t>
-      </w:r>
-      <w:r>
-        <w:rPr>
-          <w:color w:val="auto"/>
-        </w:rPr>
-        <w:t>Power Setting</w:t>
+        <w:t xml:space="preserve">RXP – ARX </w:t>
+      </w:r>
+      <w:r>
+        <w:rPr>
+          <w:color w:val="auto"/>
+        </w:rPr>
+        <w:t>Power Supply Setting</w:t>
       </w:r>
     </w:p>
     <w:p>
@@ -17667,64 +17885,7 @@
         <w:rPr>
           <w:color w:val="auto"/>
         </w:rPr>
-        <w:t>“FPW” = FEE Power Setting.  The purpose of this message TYPE is to provide the abi</w:t>
-      </w:r>
-      <w:r>
-        <w:rPr>
-          <w:color w:val="auto"/>
-        </w:rPr>
-        <w:t>l</w:t>
-      </w:r>
-      <w:r>
-        <w:rPr>
-          <w:color w:val="auto"/>
-        </w:rPr>
-        <w:t>ity to turn on and off the FEE power for each polarization of each stand.  The data field for this message type is “stand number”, “polarization”, and “power setting”.  Example:  Data field = 027211 corresponds to stand number 27, polarization 2, FEE power ON.  Valid stand numbers range from 001 to 260 (note, this command must be sent individ</w:t>
-      </w:r>
-      <w:r>
-        <w:rPr>
-          <w:color w:val="auto"/>
-        </w:rPr>
-        <w:t>u</w:t>
-      </w:r>
-      <w:r>
-        <w:rPr>
-          <w:color w:val="auto"/>
-        </w:rPr>
-        <w:t>ally to each stand polarization to provide a level of power sequencing), valid polarization numbers are 1 and 2, and valid power settings are 00 and 11 (00 corresponds to FEE power OFF and 11 corresponds to FEE power ON).</w:t>
-      </w:r>
-    </w:p>
-    <w:p>
-      <w:pPr>
-        <w:pStyle w:val="Heading4"/>
-        <w:rPr>
-          <w:color w:val="auto"/>
-        </w:rPr>
-      </w:pPr>
-      <w:r>
-        <w:rPr>
-          <w:color w:val="auto"/>
-        </w:rPr>
-        <w:t>4.3.3.7</w:t>
-      </w:r>
-      <w:r>
-        <w:rPr>
-          <w:color w:val="auto"/>
-        </w:rPr>
-        <w:tab/>
-      </w:r>
-      <w:r>
-        <w:rPr>
-          <w:color w:val="auto"/>
-        </w:rPr>
-        <w:tab/>
-        <w:t xml:space="preserve">RXP – ARX </w:t>
-      </w:r>
-      <w:r>
-        <w:rPr>
-          <w:color w:val="auto"/>
-        </w:rPr>
-        <w:t>Power Supply Setting</w:t>
+        <w:t>“RXP” = ARX Power Supply Setting.  The purpose of this message TYPE is to provide the ability to turn on and off the ARX power supplies.  The data field for this message type is “power setting”.  Example:  Data field = 00 corresponds to ARX power supplies OFF.  Valid power settings are 00 and 11 (00 corresponds to ARX power OFF and 11 corresponds to ARX power ON).</w:t>
       </w:r>
     </w:p>
     <w:p>
@@ -17735,12 +17896,6 @@
           <w:color w:val="auto"/>
         </w:rPr>
       </w:pPr>
-      <w:r>
-        <w:rPr>
-          <w:color w:val="auto"/>
-        </w:rPr>
-        <w:t>“RXP” = ARX Power Supply Setting.  The purpose of this message TYPE is to provide the ability to turn on and off the ARX power supplies.  The data field for this message type is “power setting”.  Example:  Data field = 00 corresponds to ARX power supplies OFF.  Valid power settings are 00 and 11 (00 corresponds to ARX power OFF and 11 corresponds to ARX power ON).</w:t>
-      </w:r>
     </w:p>
     <w:p>
       <w:pPr>
@@ -17750,6 +17905,45 @@
           <w:color w:val="auto"/>
         </w:rPr>
       </w:pPr>
+      <w:r>
+        <w:rPr>
+          <w:color w:val="auto"/>
+        </w:rPr>
+        <w:t>This command is not currently implemented in ASP-MCS and calls to this command will be rejected.</w:t>
+      </w:r>
+    </w:p>
+    <w:p>
+      <w:pPr>
+        <w:pStyle w:val="Heading4"/>
+        <w:rPr>
+          <w:color w:val="auto"/>
+        </w:rPr>
+      </w:pPr>
+      <w:r>
+        <w:rPr>
+          <w:color w:val="auto"/>
+        </w:rPr>
+        <w:t>4.3.3.8</w:t>
+      </w:r>
+      <w:r>
+        <w:rPr>
+          <w:color w:val="auto"/>
+        </w:rPr>
+        <w:tab/>
+      </w:r>
+      <w:r>
+        <w:rPr>
+          <w:color w:val="auto"/>
+        </w:rPr>
+        <w:tab/>
+        <w:t xml:space="preserve">FEP – FEE </w:t>
+      </w:r>
+      <w:r>
+        <w:rPr>
+          <w:color w:val="auto"/>
+        </w:rPr>
+        <w:t>Power Supply Setting</w:t>
+      </w:r>
     </w:p>
     <w:p>
       <w:pPr>
@@ -17763,40 +17957,7 @@
         <w:rPr>
           <w:color w:val="auto"/>
         </w:rPr>
-        <w:t>This command is not currently implemented in ASP-MCS and calls to this command will be rejected.</w:t>
-      </w:r>
-    </w:p>
-    <w:p>
-      <w:pPr>
-        <w:pStyle w:val="Heading4"/>
-        <w:rPr>
-          <w:color w:val="auto"/>
-        </w:rPr>
-      </w:pPr>
-      <w:r>
-        <w:rPr>
-          <w:color w:val="auto"/>
-        </w:rPr>
-        <w:t>4.3.3.8</w:t>
-      </w:r>
-      <w:r>
-        <w:rPr>
-          <w:color w:val="auto"/>
-        </w:rPr>
-        <w:tab/>
-      </w:r>
-      <w:r>
-        <w:rPr>
-          <w:color w:val="auto"/>
-        </w:rPr>
-        <w:tab/>
-        <w:t xml:space="preserve">FEP – FEE </w:t>
-      </w:r>
-      <w:r>
-        <w:rPr>
-          <w:color w:val="auto"/>
-        </w:rPr>
-        <w:t>Power Supply Setting</w:t>
+        <w:t>“FEP” = FEE Power Supply Setting.  The purpose of this message TYPE is to provide the ability to turn on and off the ARX power supplies.  The data field for this message type is “power setting”.  Example:  Data field = 00 corresponds to ARX power supplies OFF.  Valid power settings are 00 and 11 (00 corresponds to ARX power OFF and 11 corresponds to ARX power ON).</w:t>
       </w:r>
     </w:p>
     <w:p>
@@ -17807,12 +17968,6 @@
           <w:color w:val="auto"/>
         </w:rPr>
       </w:pPr>
-      <w:r>
-        <w:rPr>
-          <w:color w:val="auto"/>
-        </w:rPr>
-        <w:t>“FEP” = FEE Power Supply Setting.  The purpose of this message TYPE is to provide the ability to turn on and off the ARX power supplies.  The data field for this message type is “power setting”.  Example:  Data field = 00 corresponds to ARX power supplies OFF.  Valid power settings are 00 and 11 (00 corresponds to ARX power OFF and 11 corresponds to ARX power ON).</w:t>
-      </w:r>
     </w:p>
     <w:p>
       <w:pPr>
@@ -17822,6 +17977,46 @@
           <w:color w:val="auto"/>
         </w:rPr>
       </w:pPr>
+      <w:r>
+        <w:rPr>
+          <w:color w:val="auto"/>
+        </w:rPr>
+        <w:t>This command is not currently implemented in ASP-MCS and calls to this command will be rejected.</w:t>
+      </w:r>
+    </w:p>
+    <w:p>
+      <w:pPr>
+        <w:pStyle w:val="Heading4"/>
+        <w:rPr>
+          <w:color w:val="auto"/>
+        </w:rPr>
+      </w:pPr>
+      <w:r>
+        <w:rPr>
+          <w:color w:val="auto"/>
+        </w:rPr>
+        <w:lastRenderedPageBreak/>
+        <w:t>4.3.3.9</w:t>
+      </w:r>
+      <w:r>
+        <w:rPr>
+          <w:color w:val="auto"/>
+        </w:rPr>
+        <w:tab/>
+      </w:r>
+      <w:r>
+        <w:rPr>
+          <w:color w:val="auto"/>
+        </w:rPr>
+        <w:tab/>
+        <w:t>SHT –</w:t>
+      </w:r>
+      <w:r>
+        <w:rPr>
+          <w:color w:val="auto"/>
+        </w:rPr>
+        <w:t xml:space="preserve"> ASP Shutdown</w:t>
+      </w:r>
     </w:p>
     <w:p>
       <w:pPr>
@@ -17835,40 +18030,25 @@
         <w:rPr>
           <w:color w:val="auto"/>
         </w:rPr>
-        <w:t>This command is not currently implemented in ASP-MCS and calls to this command will be rejected.</w:t>
-      </w:r>
-    </w:p>
-    <w:p>
-      <w:pPr>
-        <w:pStyle w:val="Heading4"/>
-        <w:rPr>
-          <w:color w:val="auto"/>
-        </w:rPr>
-      </w:pPr>
-      <w:r>
-        <w:rPr>
-          <w:color w:val="auto"/>
-        </w:rPr>
-        <w:t>4.3.3.9</w:t>
-      </w:r>
-      <w:r>
-        <w:rPr>
-          <w:color w:val="auto"/>
-        </w:rPr>
-        <w:tab/>
-      </w:r>
-      <w:r>
-        <w:rPr>
-          <w:color w:val="auto"/>
-        </w:rPr>
-        <w:tab/>
-        <w:t>SHT –</w:t>
-      </w:r>
-      <w:r>
-        <w:rPr>
-          <w:color w:val="auto"/>
-        </w:rPr>
-        <w:t xml:space="preserve"> ASP Shutdown</w:t>
+        <w:t xml:space="preserve">“SHT” = ASP shutdown.  </w:t>
+      </w:r>
+      <w:r>
+        <w:rPr>
+          <w:color w:val="auto"/>
+        </w:rPr>
+        <w:t xml:space="preserve">This command puts ASP into a low power state.  </w:t>
+      </w:r>
+      <w:r>
+        <w:rPr>
+          <w:color w:val="auto"/>
+        </w:rPr>
+        <w:t xml:space="preserve">The purpose of this message </w:t>
+      </w:r>
+      <w:r>
+        <w:rPr>
+          <w:color w:val="auto"/>
+        </w:rPr>
+        <w:t>TYPE is to whether the “SHT” command needs to executed in the next available SPI bus command slot (TYPE of SCRAM) or not (empty TYPE).</w:t>
       </w:r>
     </w:p>
     <w:p>
@@ -17879,30 +18059,66 @@
           <w:color w:val="auto"/>
         </w:rPr>
       </w:pPr>
-      <w:r>
-        <w:rPr>
-          <w:color w:val="auto"/>
-        </w:rPr>
-        <w:t xml:space="preserve">“SHT” = ASP shutdown.  </w:t>
-      </w:r>
-      <w:r>
-        <w:rPr>
-          <w:color w:val="auto"/>
-        </w:rPr>
-        <w:t xml:space="preserve">This command puts ASP into a low power state.  </w:t>
-      </w:r>
-      <w:r>
-        <w:rPr>
-          <w:color w:val="auto"/>
-        </w:rPr>
-        <w:t xml:space="preserve">The purpose of this message </w:t>
-      </w:r>
-      <w:r>
-        <w:rPr>
-          <w:color w:val="auto"/>
-        </w:rPr>
-        <w:t>TYPE is to whether the “SHT” command needs to executed in the next available SPI bus command slot (TYPE of SCRAM) or not (empty TYPE).</w:t>
-      </w:r>
+    </w:p>
+    <w:p>
+      <w:pPr>
+        <w:pStyle w:val="Body"/>
+        <w:jc w:val="both"/>
+        <w:rPr>
+          <w:color w:val="auto"/>
+        </w:rPr>
+      </w:pPr>
+      <w:r>
+        <w:rPr>
+          <w:color w:val="auto"/>
+        </w:rPr>
+        <w:t>Th</w:t>
+      </w:r>
+      <w:r>
+        <w:rPr>
+          <w:color w:val="auto"/>
+        </w:rPr>
+        <w:t>e “SHT” command takes approximately 4</w:t>
+      </w:r>
+      <w:r>
+        <w:rPr>
+          <w:color w:val="auto"/>
+        </w:rPr>
+        <w:t xml:space="preserve"> seconds to</w:t>
+      </w:r>
+      <w:r>
+        <w:rPr>
+          <w:color w:val="auto"/>
+        </w:rPr>
+        <w:t xml:space="preserve"> complete</w:t>
+      </w:r>
+      <w:r>
+        <w:rPr>
+          <w:color w:val="auto"/>
+        </w:rPr>
+        <w:t xml:space="preserve">.  During </w:t>
+      </w:r>
+      <w:r>
+        <w:rPr>
+          <w:color w:val="auto"/>
+        </w:rPr>
+        <w:t>shutdown</w:t>
+      </w:r>
+      <w:r>
+        <w:rPr>
+          <w:color w:val="auto"/>
+        </w:rPr>
+        <w:t xml:space="preserve"> no other commands will be accepted and RPT requests will not be acknowledged.</w:t>
+      </w:r>
+    </w:p>
+    <w:p>
+      <w:pPr>
+        <w:pStyle w:val="Body"/>
+        <w:jc w:val="both"/>
+        <w:rPr>
+          <w:color w:val="auto"/>
+        </w:rPr>
+      </w:pPr>
     </w:p>
     <w:p>
       <w:pPr>
@@ -17911,12 +18127,11 @@
           <w:color w:val="auto"/>
         </w:rPr>
       </w:pPr>
-      <w:bookmarkStart w:id="80" w:name="_Toc184802940"/>
-      <w:r>
-        <w:rPr>
-          <w:color w:val="auto"/>
-        </w:rPr>
-        <w:lastRenderedPageBreak/>
+      <w:bookmarkStart w:id="80" w:name="_Toc184969045"/>
+      <w:r>
+        <w:rPr>
+          <w:color w:val="auto"/>
+        </w:rPr>
         <w:t>4.3.4</w:t>
       </w:r>
       <w:r>
@@ -18493,6 +18708,7 @@
         <w:rPr>
           <w:color w:val="auto"/>
         </w:rPr>
+        <w:lastRenderedPageBreak/>
         <w:t>MCS sends the FPW command to ASP:</w:t>
       </w:r>
     </w:p>
@@ -18607,7 +18823,6 @@
         <w:rPr>
           <w:color w:val="auto"/>
         </w:rPr>
-        <w:lastRenderedPageBreak/>
         <w:t>MCSASPFPW’’’’’1391’’’0’54828’12345698’R’NORMAL’DATA_OUT_OF_RANGE</w:t>
       </w:r>
     </w:p>
@@ -18699,7 +18914,7 @@
         </w:rPr>
       </w:pPr>
       <w:bookmarkStart w:id="81" w:name="_Toc184786344"/>
-      <w:bookmarkStart w:id="82" w:name="_Toc184802941"/>
+      <w:bookmarkStart w:id="82" w:name="_Toc184969046"/>
       <w:proofErr w:type="gramStart"/>
       <w:r>
         <w:rPr>
@@ -18762,7 +18977,7 @@
         </w:rPr>
       </w:pPr>
       <w:bookmarkStart w:id="83" w:name="_Toc184786345"/>
-      <w:bookmarkStart w:id="84" w:name="_Toc184802942"/>
+      <w:bookmarkStart w:id="84" w:name="_Toc184969047"/>
       <w:proofErr w:type="gramStart"/>
       <w:r>
         <w:rPr>
@@ -19259,7 +19474,7 @@
       <w:rPr>
         <w:noProof/>
       </w:rPr>
-      <w:t>18</w:t>
+      <w:t>4</w:t>
     </w:r>
     <w:r>
       <w:fldChar w:fldCharType="end"/>
@@ -19288,7 +19503,7 @@
       <w:rPr>
         <w:noProof/>
       </w:rPr>
-      <w:t>7</w:t>
+      <w:t>3</w:t>
     </w:r>
     <w:r>
       <w:fldChar w:fldCharType="end"/>
@@ -23225,7 +23440,7 @@
 </file>
 
 <file path=customXml/itemProps1.xml><?xml version="1.0" encoding="utf-8"?>
-<ds:datastoreItem xmlns:ds="http://schemas.openxmlformats.org/officeDocument/2006/customXml" ds:itemID="{A93FC9A3-EB0F-2C45-816C-68A7331B39A0}">
+<ds:datastoreItem xmlns:ds="http://schemas.openxmlformats.org/officeDocument/2006/customXml" ds:itemID="{C0ED1DF7-441D-7A48-9FB9-0AAD4EAD300D}">
   <ds:schemaRefs>
     <ds:schemaRef ds:uri="http://schemas.openxmlformats.org/officeDocument/2006/bibliography"/>
   </ds:schemaRefs>

</xml_diff>

<commit_message>
Updated the ASP-MCS ICD.  Added a (commented out) debug statement to generateResponse().
</commit_message>
<xml_diff>
--- a/Documentation/ASP_Common_ICD.docx
+++ b/Documentation/ASP_Common_ICD.docx
@@ -265,7 +265,7 @@
         <w:rPr>
           <w:color w:val="auto"/>
         </w:rPr>
-        <w:t>12-06</w:t>
+        <w:t>12-14</w:t>
       </w:r>
     </w:p>
     <w:p>
@@ -427,7 +427,13 @@
               <w:rPr>
                 <w:color w:val="auto"/>
               </w:rPr>
-              <w:t>2011-12-06</w:t>
+              <w:t>2011-12-</w:t>
+            </w:r>
+            <w:r>
+              <w:rPr>
+                <w:color w:val="auto"/>
+              </w:rPr>
+              <w:t>14</w:t>
             </w:r>
           </w:p>
         </w:tc>
@@ -1632,7 +1638,13 @@
               <w:rPr>
                 <w:color w:val="auto"/>
               </w:rPr>
-              <w:t>2-06</w:t>
+              <w:t>2-</w:t>
+            </w:r>
+            <w:r>
+              <w:rPr>
+                <w:color w:val="auto"/>
+              </w:rPr>
+              <w:t>14</w:t>
             </w:r>
           </w:p>
         </w:tc>
@@ -1688,7 +1700,63 @@
               <w:rPr>
                 <w:color w:val="auto"/>
               </w:rPr>
-              <w:t>Updates to reflect the new ASP MCS software.  Added timing constraints on commands and command rates.</w:t>
+              <w:t xml:space="preserve">Updates to reflect the new ASP MCS software.  </w:t>
+            </w:r>
+            <w:r>
+              <w:rPr>
+                <w:color w:val="auto"/>
+              </w:rPr>
+              <w:t>Added</w:t>
+            </w:r>
+            <w:r>
+              <w:rPr>
+                <w:color w:val="auto"/>
+              </w:rPr>
+              <w:t xml:space="preserve"> information about how SPI bus commands are processed.  </w:t>
+            </w:r>
+            <w:r>
+              <w:rPr>
+                <w:color w:val="auto"/>
+              </w:rPr>
+              <w:t>Added timing constraints on commands and command rates.</w:t>
+            </w:r>
+            <w:r>
+              <w:rPr>
+                <w:color w:val="auto"/>
+              </w:rPr>
+              <w:t xml:space="preserve">  Added info</w:t>
+            </w:r>
+            <w:r>
+              <w:rPr>
+                <w:color w:val="auto"/>
+              </w:rPr>
+              <w:t>r</w:t>
+            </w:r>
+            <w:r>
+              <w:rPr>
+                <w:color w:val="auto"/>
+              </w:rPr>
+              <w:t>mation about periods of unresponsiv</w:t>
+            </w:r>
+            <w:r>
+              <w:rPr>
+                <w:color w:val="auto"/>
+              </w:rPr>
+              <w:t>e</w:t>
+            </w:r>
+            <w:r>
+              <w:rPr>
+                <w:color w:val="auto"/>
+              </w:rPr>
+              <w:t>ness</w:t>
+            </w:r>
+            <w:bookmarkStart w:id="0" w:name="_GoBack"/>
+            <w:bookmarkEnd w:id="0"/>
+            <w:r>
+              <w:rPr>
+                <w:color w:val="auto"/>
+              </w:rPr>
+              <w:t>.</w:t>
             </w:r>
           </w:p>
         </w:tc>
@@ -4189,8 +4257,6 @@
             </w:rPr>
             <w:t>Limits on Control Command Rates</w:t>
           </w:r>
-          <w:bookmarkStart w:id="0" w:name="_GoBack"/>
-          <w:bookmarkEnd w:id="0"/>
           <w:r>
             <w:rPr>
               <w:noProof/>
@@ -6842,6 +6908,7 @@
         </w:rPr>
         <w:t>ms</w:t>
       </w:r>
+      <w:proofErr w:type="gramStart"/>
       <w:r>
         <w:rPr>
           <w:color w:val="auto"/>
@@ -6867,6 +6934,7 @@
         </w:rPr>
         <w:t>SPI</w:t>
       </w:r>
+      <w:proofErr w:type="gramEnd"/>
       <w:r>
         <w:rPr>
           <w:color w:val="auto"/>
@@ -6913,19 +6981,37 @@
         <w:rPr>
           <w:color w:val="auto"/>
         </w:rPr>
-        <w:t>, such as “FIL” (Section 4.3.3.2) and “AT1”</w:t>
-      </w:r>
-      <w:r>
-        <w:rPr>
-          <w:color w:val="auto"/>
-        </w:rPr>
-        <w:t xml:space="preserve"> (Section 4.3.3.3</w:t>
-      </w:r>
-      <w:r>
-        <w:rPr>
-          <w:color w:val="auto"/>
-        </w:rPr>
-        <w:t xml:space="preserve">).  </w:t>
+        <w:t xml:space="preserve"> and include “INI</w:t>
+      </w:r>
+      <w:r>
+        <w:rPr>
+          <w:color w:val="auto"/>
+        </w:rPr>
+        <w:t>”</w:t>
+      </w:r>
+      <w:r>
+        <w:rPr>
+          <w:color w:val="auto"/>
+        </w:rPr>
+        <w:t xml:space="preserve"> (Section 4.3.3.1</w:t>
+      </w:r>
+      <w:r>
+        <w:rPr>
+          <w:color w:val="auto"/>
+        </w:rPr>
+        <w:t>)</w:t>
+      </w:r>
+      <w:r>
+        <w:rPr>
+          <w:color w:val="auto"/>
+        </w:rPr>
+        <w:t>, “FIL” (Section 4.3.3.2), “AT1” (Section 4.3.3.3), “AT2” (Section 4.3.3.4), “AT2” (Section 4.3.3.5), “FPW” (Section 4.3.3.6), and “SHT” (Section 4.3.3.8)</w:t>
+      </w:r>
+      <w:r>
+        <w:rPr>
+          <w:color w:val="auto"/>
+        </w:rPr>
+        <w:t xml:space="preserve">.  </w:t>
       </w:r>
       <w:r>
         <w:rPr>
@@ -6949,7 +7035,19 @@
         <w:rPr>
           <w:color w:val="auto"/>
         </w:rPr>
-        <w:t>are rejected.</w:t>
+        <w:t>are r</w:t>
+      </w:r>
+      <w:r>
+        <w:rPr>
+          <w:color w:val="auto"/>
+        </w:rPr>
+        <w:t>e</w:t>
+      </w:r>
+      <w:r>
+        <w:rPr>
+          <w:color w:val="auto"/>
+        </w:rPr>
+        <w:t>jected.</w:t>
       </w:r>
     </w:p>
     <w:p>
@@ -7358,7 +7456,19 @@
         <w:rPr>
           <w:color w:val="auto"/>
         </w:rPr>
-        <w:t>tion 4.3) are sent, the actual report rate is likely to be lower.</w:t>
+        <w:t xml:space="preserve">tion 4.3) are sent, the actual report rate is likely to be </w:t>
+      </w:r>
+      <w:r>
+        <w:rPr>
+          <w:color w:val="auto"/>
+        </w:rPr>
+        <w:t>between 5 and 10 reports/s</w:t>
+      </w:r>
+      <w:r>
+        <w:rPr>
+          <w:color w:val="auto"/>
+        </w:rPr>
+        <w:t>.</w:t>
       </w:r>
     </w:p>
     <w:p>
@@ -16785,13 +16895,45 @@
         <w:rPr>
           <w:color w:val="auto"/>
         </w:rPr>
-        <w:t>The “INI” command takes approximately 17 seconds to complete</w:t>
-      </w:r>
-      <w:r>
-        <w:rPr>
-          <w:color w:val="auto"/>
-        </w:rPr>
-        <w:t xml:space="preserve"> for the maximum number of ARX boards (33)</w:t>
+        <w:t>The “INI</w:t>
+      </w:r>
+      <w:r>
+        <w:rPr>
+          <w:color w:val="auto"/>
+        </w:rPr>
+        <w:t xml:space="preserve">” command takes approximately 100 </w:t>
+      </w:r>
+      <w:proofErr w:type="spellStart"/>
+      <w:r>
+        <w:rPr>
+          <w:color w:val="auto"/>
+        </w:rPr>
+        <w:t>ms</w:t>
+      </w:r>
+      <w:proofErr w:type="spellEnd"/>
+      <w:r>
+        <w:rPr>
+          <w:color w:val="auto"/>
+        </w:rPr>
+        <w:t xml:space="preserve"> to complete</w:t>
+      </w:r>
+      <w:r>
+        <w:rPr>
+          <w:color w:val="auto"/>
+        </w:rPr>
+        <w:t xml:space="preserve"> for the maximum nu</w:t>
+      </w:r>
+      <w:r>
+        <w:rPr>
+          <w:color w:val="auto"/>
+        </w:rPr>
+        <w:t>m</w:t>
+      </w:r>
+      <w:r>
+        <w:rPr>
+          <w:color w:val="auto"/>
+        </w:rPr>
+        <w:t>ber of ARX boards (33)</w:t>
       </w:r>
       <w:r>
         <w:rPr>
@@ -17022,25 +17164,71 @@
         <w:rPr>
           <w:color w:val="auto"/>
         </w:rPr>
-        <w:t>approximately 9 seconds</w:t>
-      </w:r>
-      <w:r>
-        <w:rPr>
-          <w:color w:val="auto"/>
-        </w:rPr>
-        <w:t>.  During a stand 000 operation, no other commands will be accepted and RPT r</w:t>
-      </w:r>
-      <w:r>
-        <w:rPr>
-          <w:color w:val="auto"/>
-        </w:rPr>
-        <w:t>e</w:t>
-      </w:r>
-      <w:r>
-        <w:rPr>
-          <w:color w:val="auto"/>
-        </w:rPr>
-        <w:t>quests will not be acknowledged.</w:t>
+        <w:t xml:space="preserve">approximately </w:t>
+      </w:r>
+      <w:r>
+        <w:rPr>
+          <w:color w:val="auto"/>
+        </w:rPr>
+        <w:t xml:space="preserve">35 </w:t>
+      </w:r>
+      <w:proofErr w:type="spellStart"/>
+      <w:r>
+        <w:rPr>
+          <w:color w:val="auto"/>
+        </w:rPr>
+        <w:t>m</w:t>
+      </w:r>
+      <w:r>
+        <w:rPr>
+          <w:color w:val="auto"/>
+        </w:rPr>
+        <w:t>s</w:t>
+      </w:r>
+      <w:proofErr w:type="gramStart"/>
+      <w:r>
+        <w:rPr>
+          <w:color w:val="auto"/>
+        </w:rPr>
+        <w:t>.</w:t>
+      </w:r>
+      <w:proofErr w:type="spellEnd"/>
+      <w:r>
+        <w:rPr>
+          <w:color w:val="auto"/>
+        </w:rPr>
+        <w:t xml:space="preserve">  During</w:t>
+      </w:r>
+      <w:proofErr w:type="gramEnd"/>
+      <w:r>
+        <w:rPr>
+          <w:color w:val="auto"/>
+        </w:rPr>
+        <w:t xml:space="preserve"> a </w:t>
+      </w:r>
+      <w:r>
+        <w:rPr>
+          <w:color w:val="auto"/>
+        </w:rPr>
+        <w:t>“FIL”</w:t>
+      </w:r>
+      <w:r>
+        <w:rPr>
+          <w:color w:val="auto"/>
+        </w:rPr>
+        <w:t xml:space="preserve"> operation, no other co</w:t>
+      </w:r>
+      <w:r>
+        <w:rPr>
+          <w:color w:val="auto"/>
+        </w:rPr>
+        <w:t>m</w:t>
+      </w:r>
+      <w:r>
+        <w:rPr>
+          <w:color w:val="auto"/>
+        </w:rPr>
+        <w:t>mands will be accepted and RPT requests will not be acknowledged.</w:t>
       </w:r>
     </w:p>
     <w:p>
@@ -17177,7 +17365,19 @@
         <w:rPr>
           <w:color w:val="auto"/>
         </w:rPr>
-        <w:t xml:space="preserve"> and should complete within 135 </w:t>
+        <w:t xml:space="preserve"> and should complete within </w:t>
+      </w:r>
+      <w:r>
+        <w:rPr>
+          <w:color w:val="auto"/>
+        </w:rPr>
+        <w:t>65</w:t>
+      </w:r>
+      <w:r>
+        <w:rPr>
+          <w:color w:val="auto"/>
+        </w:rPr>
+        <w:t xml:space="preserve"> </w:t>
       </w:r>
       <w:proofErr w:type="spellStart"/>
       <w:r>
@@ -17203,25 +17403,53 @@
         <w:rPr>
           <w:color w:val="auto"/>
         </w:rPr>
-        <w:t>up to approximately 34 seconds</w:t>
-      </w:r>
-      <w:r>
-        <w:rPr>
-          <w:color w:val="auto"/>
-        </w:rPr>
-        <w:t>.  During a stand 000 operation, no ot</w:t>
-      </w:r>
-      <w:r>
-        <w:rPr>
-          <w:color w:val="auto"/>
-        </w:rPr>
-        <w:t>h</w:t>
-      </w:r>
-      <w:r>
-        <w:rPr>
-          <w:color w:val="auto"/>
-        </w:rPr>
-        <w:t>er commands will be accepted and RPT requests will not be acknowledged.</w:t>
+        <w:t xml:space="preserve">up to approximately </w:t>
+      </w:r>
+      <w:r>
+        <w:rPr>
+          <w:color w:val="auto"/>
+        </w:rPr>
+        <w:t xml:space="preserve">70 </w:t>
+      </w:r>
+      <w:proofErr w:type="spellStart"/>
+      <w:r>
+        <w:rPr>
+          <w:color w:val="auto"/>
+        </w:rPr>
+        <w:t>ms</w:t>
+      </w:r>
+      <w:proofErr w:type="gramStart"/>
+      <w:r>
+        <w:rPr>
+          <w:color w:val="auto"/>
+        </w:rPr>
+        <w:t>.</w:t>
+      </w:r>
+      <w:proofErr w:type="spellEnd"/>
+      <w:r>
+        <w:rPr>
+          <w:color w:val="auto"/>
+        </w:rPr>
+        <w:t xml:space="preserve">  During</w:t>
+      </w:r>
+      <w:proofErr w:type="gramEnd"/>
+      <w:r>
+        <w:rPr>
+          <w:color w:val="auto"/>
+        </w:rPr>
+        <w:t xml:space="preserve"> a </w:t>
+      </w:r>
+      <w:r>
+        <w:rPr>
+          <w:color w:val="auto"/>
+        </w:rPr>
+        <w:t>“AT1”</w:t>
+      </w:r>
+      <w:r>
+        <w:rPr>
+          <w:color w:val="auto"/>
+        </w:rPr>
+        <w:t xml:space="preserve"> operation, no other commands will be accepted and RPT requests will not be acknowledged.</w:t>
       </w:r>
     </w:p>
     <w:p>
@@ -17352,13 +17580,13 @@
         <w:rPr>
           <w:color w:val="auto"/>
         </w:rPr>
-        <w:t xml:space="preserve"> </w:t>
-      </w:r>
-      <w:r>
-        <w:rPr>
-          <w:color w:val="auto"/>
-        </w:rPr>
-        <w:t xml:space="preserve">and should complete within 135 </w:t>
+        <w:t xml:space="preserve"> and should complete within 6</w:t>
+      </w:r>
+      <w:r>
+        <w:rPr>
+          <w:color w:val="auto"/>
+        </w:rPr>
+        <w:t xml:space="preserve">5 </w:t>
       </w:r>
       <w:proofErr w:type="spellStart"/>
       <w:r>
@@ -17384,25 +17612,53 @@
         <w:rPr>
           <w:color w:val="auto"/>
         </w:rPr>
-        <w:t>tand 000 will take up to approximately 34 seconds</w:t>
-      </w:r>
-      <w:r>
-        <w:rPr>
-          <w:color w:val="auto"/>
-        </w:rPr>
-        <w:t>.  During a stand 000 operation, no ot</w:t>
-      </w:r>
-      <w:r>
-        <w:rPr>
-          <w:color w:val="auto"/>
-        </w:rPr>
-        <w:t>h</w:t>
-      </w:r>
-      <w:r>
-        <w:rPr>
-          <w:color w:val="auto"/>
-        </w:rPr>
-        <w:t>er commands will be accepted and RPT requests will not be acknowledged.</w:t>
+        <w:t xml:space="preserve">tand 000 will take up to approximately </w:t>
+      </w:r>
+      <w:r>
+        <w:rPr>
+          <w:color w:val="auto"/>
+        </w:rPr>
+        <w:t xml:space="preserve">70 </w:t>
+      </w:r>
+      <w:proofErr w:type="spellStart"/>
+      <w:r>
+        <w:rPr>
+          <w:color w:val="auto"/>
+        </w:rPr>
+        <w:t>ms</w:t>
+      </w:r>
+      <w:proofErr w:type="gramStart"/>
+      <w:r>
+        <w:rPr>
+          <w:color w:val="auto"/>
+        </w:rPr>
+        <w:t>.</w:t>
+      </w:r>
+      <w:proofErr w:type="spellEnd"/>
+      <w:r>
+        <w:rPr>
+          <w:color w:val="auto"/>
+        </w:rPr>
+        <w:t xml:space="preserve">  During</w:t>
+      </w:r>
+      <w:proofErr w:type="gramEnd"/>
+      <w:r>
+        <w:rPr>
+          <w:color w:val="auto"/>
+        </w:rPr>
+        <w:t xml:space="preserve"> a </w:t>
+      </w:r>
+      <w:r>
+        <w:rPr>
+          <w:color w:val="auto"/>
+        </w:rPr>
+        <w:t>“AT2”</w:t>
+      </w:r>
+      <w:r>
+        <w:rPr>
+          <w:color w:val="auto"/>
+        </w:rPr>
+        <w:t xml:space="preserve"> operation, no other commands will be accepted and RPT requests will not be acknowledged.</w:t>
       </w:r>
     </w:p>
     <w:p>
@@ -17572,13 +17828,19 @@
         <w:rPr>
           <w:color w:val="auto"/>
         </w:rPr>
-        <w:t xml:space="preserve"> </w:t>
-      </w:r>
-      <w:r>
-        <w:rPr>
-          <w:color w:val="auto"/>
-        </w:rPr>
-        <w:t xml:space="preserve">and should complete within 135 </w:t>
+        <w:t xml:space="preserve"> and should complete within </w:t>
+      </w:r>
+      <w:r>
+        <w:rPr>
+          <w:color w:val="auto"/>
+        </w:rPr>
+        <w:t>6</w:t>
+      </w:r>
+      <w:r>
+        <w:rPr>
+          <w:color w:val="auto"/>
+        </w:rPr>
+        <w:t xml:space="preserve">5 </w:t>
       </w:r>
       <w:proofErr w:type="spellStart"/>
       <w:r>
@@ -17604,25 +17866,53 @@
         <w:rPr>
           <w:color w:val="auto"/>
         </w:rPr>
-        <w:t>up to approximately 34 seconds</w:t>
-      </w:r>
-      <w:r>
-        <w:rPr>
-          <w:color w:val="auto"/>
-        </w:rPr>
-        <w:t>.  During a stand 000 operation, no ot</w:t>
-      </w:r>
-      <w:r>
-        <w:rPr>
-          <w:color w:val="auto"/>
-        </w:rPr>
-        <w:t>h</w:t>
-      </w:r>
-      <w:r>
-        <w:rPr>
-          <w:color w:val="auto"/>
-        </w:rPr>
-        <w:t>er commands will be accepted and RPT requests will not be acknowledged.</w:t>
+        <w:t xml:space="preserve">up to approximately </w:t>
+      </w:r>
+      <w:r>
+        <w:rPr>
+          <w:color w:val="auto"/>
+        </w:rPr>
+        <w:t xml:space="preserve">70 </w:t>
+      </w:r>
+      <w:proofErr w:type="spellStart"/>
+      <w:r>
+        <w:rPr>
+          <w:color w:val="auto"/>
+        </w:rPr>
+        <w:t>ms</w:t>
+      </w:r>
+      <w:proofErr w:type="gramStart"/>
+      <w:r>
+        <w:rPr>
+          <w:color w:val="auto"/>
+        </w:rPr>
+        <w:t>.</w:t>
+      </w:r>
+      <w:proofErr w:type="spellEnd"/>
+      <w:r>
+        <w:rPr>
+          <w:color w:val="auto"/>
+        </w:rPr>
+        <w:t xml:space="preserve">  During</w:t>
+      </w:r>
+      <w:proofErr w:type="gramEnd"/>
+      <w:r>
+        <w:rPr>
+          <w:color w:val="auto"/>
+        </w:rPr>
+        <w:t xml:space="preserve"> a </w:t>
+      </w:r>
+      <w:r>
+        <w:rPr>
+          <w:color w:val="auto"/>
+        </w:rPr>
+        <w:t>“ATS”</w:t>
+      </w:r>
+      <w:r>
+        <w:rPr>
+          <w:color w:val="auto"/>
+        </w:rPr>
+        <w:t xml:space="preserve"> operation, no other commands will be accepted and RPT requests will not be acknowledged.</w:t>
       </w:r>
     </w:p>
     <w:p>
@@ -17775,7 +18065,7 @@
         <w:rPr>
           <w:color w:val="auto"/>
         </w:rPr>
-        <w:t>20</w:t>
+        <w:t>16</w:t>
       </w:r>
       <w:r>
         <w:rPr>
@@ -17788,8 +18078,41 @@
         <w:rPr>
           <w:color w:val="auto"/>
         </w:rPr>
+        <w:t>ms.</w:t>
+      </w:r>
+      <w:proofErr w:type="spellEnd"/>
+      <w:r>
+        <w:rPr>
+          <w:color w:val="auto"/>
+        </w:rPr>
+        <w:t xml:space="preserve">  “FPW</w:t>
+      </w:r>
+      <w:r>
+        <w:rPr>
+          <w:color w:val="auto"/>
+        </w:rPr>
+        <w:t>” commands for s</w:t>
+      </w:r>
+      <w:r>
+        <w:rPr>
+          <w:color w:val="auto"/>
+        </w:rPr>
+        <w:t xml:space="preserve">tand 000 will take approximately </w:t>
+      </w:r>
+      <w:r>
+        <w:rPr>
+          <w:color w:val="auto"/>
+        </w:rPr>
+        <w:t xml:space="preserve">20 </w:t>
+      </w:r>
+      <w:proofErr w:type="spellStart"/>
+      <w:r>
+        <w:rPr>
+          <w:color w:val="auto"/>
+        </w:rPr>
         <w:t>ms</w:t>
       </w:r>
+      <w:proofErr w:type="gramStart"/>
       <w:r>
         <w:rPr>
           <w:color w:val="auto"/>
@@ -17801,43 +18124,38 @@
         <w:rPr>
           <w:color w:val="auto"/>
         </w:rPr>
-        <w:t xml:space="preserve">  “FPW</w:t>
-      </w:r>
-      <w:r>
-        <w:rPr>
-          <w:color w:val="auto"/>
-        </w:rPr>
-        <w:t>” commands for s</w:t>
-      </w:r>
-      <w:r>
-        <w:rPr>
-          <w:color w:val="auto"/>
-        </w:rPr>
-        <w:t xml:space="preserve">tand 000 will take approximately </w:t>
-      </w:r>
-      <w:r>
-        <w:rPr>
-          <w:color w:val="auto"/>
-        </w:rPr>
-        <w:t>4</w:t>
-      </w:r>
-      <w:r>
-        <w:rPr>
-          <w:color w:val="auto"/>
-        </w:rPr>
-        <w:t xml:space="preserve"> s</w:t>
-      </w:r>
-      <w:r>
-        <w:rPr>
-          <w:color w:val="auto"/>
-        </w:rPr>
-        <w:t>econds</w:t>
-      </w:r>
-      <w:r>
-        <w:rPr>
-          <w:color w:val="auto"/>
-        </w:rPr>
-        <w:t>.  During a stand 000 operation, no other commands will be accepted and RPT requests will not be acknowledged.</w:t>
+        <w:t xml:space="preserve">  During</w:t>
+      </w:r>
+      <w:proofErr w:type="gramEnd"/>
+      <w:r>
+        <w:rPr>
+          <w:color w:val="auto"/>
+        </w:rPr>
+        <w:t xml:space="preserve"> a </w:t>
+      </w:r>
+      <w:r>
+        <w:rPr>
+          <w:color w:val="auto"/>
+        </w:rPr>
+        <w:t>“FPW”</w:t>
+      </w:r>
+      <w:r>
+        <w:rPr>
+          <w:color w:val="auto"/>
+        </w:rPr>
+        <w:t xml:space="preserve"> operation, no other co</w:t>
+      </w:r>
+      <w:r>
+        <w:rPr>
+          <w:color w:val="auto"/>
+        </w:rPr>
+        <w:t>m</w:t>
+      </w:r>
+      <w:r>
+        <w:rPr>
+          <w:color w:val="auto"/>
+        </w:rPr>
+        <w:t>mands will be accepted and RPT requests will not be acknowledged.</w:t>
       </w:r>
     </w:p>
     <w:p>
@@ -18078,13 +18396,27 @@
         <w:rPr>
           <w:color w:val="auto"/>
         </w:rPr>
-        <w:t>e “SHT” command takes approximately 4</w:t>
-      </w:r>
-      <w:r>
-        <w:rPr>
-          <w:color w:val="auto"/>
-        </w:rPr>
-        <w:t xml:space="preserve"> seconds to</w:t>
+        <w:t xml:space="preserve">e “SHT” command takes approximately </w:t>
+      </w:r>
+      <w:r>
+        <w:rPr>
+          <w:color w:val="auto"/>
+        </w:rPr>
+        <w:t xml:space="preserve">20 </w:t>
+      </w:r>
+      <w:proofErr w:type="spellStart"/>
+      <w:r>
+        <w:rPr>
+          <w:color w:val="auto"/>
+        </w:rPr>
+        <w:t>ms</w:t>
+      </w:r>
+      <w:proofErr w:type="spellEnd"/>
+      <w:r>
+        <w:rPr>
+          <w:color w:val="auto"/>
+        </w:rPr>
+        <w:t xml:space="preserve"> to</w:t>
       </w:r>
       <w:r>
         <w:rPr>
@@ -18108,7 +18440,19 @@
         <w:rPr>
           <w:color w:val="auto"/>
         </w:rPr>
-        <w:t xml:space="preserve"> no other commands will be accepted and RPT requests will not be acknowledged.</w:t>
+        <w:t xml:space="preserve"> no ot</w:t>
+      </w:r>
+      <w:r>
+        <w:rPr>
+          <w:color w:val="auto"/>
+        </w:rPr>
+        <w:t>h</w:t>
+      </w:r>
+      <w:r>
+        <w:rPr>
+          <w:color w:val="auto"/>
+        </w:rPr>
+        <w:t>er commands will be accepted and RPT requests will not be acknowledged.</w:t>
       </w:r>
     </w:p>
     <w:p>
@@ -19474,7 +19818,7 @@
       <w:rPr>
         <w:noProof/>
       </w:rPr>
-      <w:t>4</w:t>
+      <w:t>2</w:t>
     </w:r>
     <w:r>
       <w:fldChar w:fldCharType="end"/>
@@ -23440,7 +23784,7 @@
 </file>
 
 <file path=customXml/itemProps1.xml><?xml version="1.0" encoding="utf-8"?>
-<ds:datastoreItem xmlns:ds="http://schemas.openxmlformats.org/officeDocument/2006/customXml" ds:itemID="{C0ED1DF7-441D-7A48-9FB9-0AAD4EAD300D}">
+<ds:datastoreItem xmlns:ds="http://schemas.openxmlformats.org/officeDocument/2006/customXml" ds:itemID="{541BA65C-F009-DF43-9007-81DAE04D6B31}">
   <ds:schemaRefs>
     <ds:schemaRef ds:uri="http://schemas.openxmlformats.org/officeDocument/2006/bibliography"/>
   </ds:schemaRefs>

</xml_diff>